<commit_message>
add cpu scheduling setup and clean up memory
</commit_message>
<xml_diff>
--- a/IDASH18/FAQ for iDASH Privacy Protection competition.docx
+++ b/IDASH18/FAQ for iDASH Privacy Protection competition.docx
@@ -40,10 +40,7 @@
     </w:p>
     <w:p>
       <w:r>
-        <w:t xml:space="preserve">A: </w:t>
-      </w:r>
-      <w:r>
-        <w:t>You need to register before the deadline to obtain the password or request that from individual tracks that you are attending. Otherwise, please contact individual track organizers to check if they would like to provide the password.</w:t>
+        <w:t>A: You need to register before the deadline to obtain the password or request that from individual tracks that you are attending. Otherwise, please contact individual track organizers to check if they would like to provide the password.</w:t>
       </w:r>
     </w:p>
     <w:p/>
@@ -105,13 +102,7 @@
       </w:r>
       <w:proofErr w:type="gramEnd"/>
       <w:r>
-        <w:t>. The accuracy of the model (in term of p-value for variants, see Q2.2 &amp; Q24) is the first consideration, followed by end-to-end speed (encryption, uploading, computat</w:t>
-      </w:r>
-      <w:r>
-        <w:t>ion, downloading, and decryption), and total memory consumption. However, we will not consider solutions that cannot return an answer in 24 hours. Regarding the parameter settings, please refer to “5.4 TABLES of RECOMMENDED PARAMETERS” of the following whi</w:t>
-      </w:r>
-      <w:r>
-        <w:t>te paper</w:t>
+        <w:t>. The accuracy of the model (in term of p-value for variants, see Q2.2 &amp; Q24) is the first consideration, followed by end-to-end speed (encryption, uploading, computation, downloading, and decryption), and total memory consumption. However, we will not consider solutions that cannot return an answer in 24 hours. Regarding the parameter settings, please refer to “5.4 TABLES of RECOMMENDED PARAMETERS” of the following white paper</w:t>
       </w:r>
     </w:p>
     <w:p>
@@ -128,10 +119,7 @@
     <w:p/>
     <w:p>
       <w:r>
-        <w:t>Q2: What is the hardware platform (#CPU</w:t>
-      </w:r>
-      <w:r>
-        <w:t>s, #Cores, Memory size, Disk size) that will be used for this task?</w:t>
+        <w:t>Q2: What is the hardware platform (#CPUs, #Cores, Memory size, Disk size) that will be used for this task?</w:t>
       </w:r>
     </w:p>
     <w:p>
@@ -157,34 +145,28 @@
         <w:rPr>
           <w:b/>
         </w:rPr>
-        <w:t>There are currently three ways to submit your solutions:</w:t>
-      </w:r>
+        <w:t xml:space="preserve">There are currently three ways to submit your solutions: (1) use UTHealth virtual machine (requires authentication) (2) use Docker container and push the image to the Docker hub (3) upload Docker image to </w:t>
+      </w:r>
+      <w:proofErr w:type="spellStart"/>
       <w:r>
         <w:rPr>
           <w:b/>
         </w:rPr>
-        <w:t xml:space="preserve"> (1) use UTHealth virtual machine (requires authentication) (2) use Docker container and push the image to the Docker hub (3) upload Docker image to </w:t>
-      </w:r>
-      <w:proofErr w:type="spellStart"/>
+        <w:t>securestor</w:t>
+      </w:r>
+      <w:proofErr w:type="spellEnd"/>
       <w:r>
         <w:rPr>
           <w:b/>
         </w:rPr>
-        <w:t>securestor</w:t>
-      </w:r>
-      <w:proofErr w:type="spellEnd"/>
-      <w:r>
+        <w:t xml:space="preserve"> (please contact organizer if you prefer this solution). </w:t>
+      </w:r>
+    </w:p>
+    <w:p>
+      <w:pPr>
         <w:rPr>
           <w:b/>
         </w:rPr>
-        <w:t xml:space="preserve"> (please contact organizer if you prefer this solution). </w:t>
-      </w:r>
-    </w:p>
-    <w:p>
-      <w:pPr>
-        <w:rPr>
-          <w:b/>
-        </w:rPr>
       </w:pPr>
     </w:p>
     <w:p>
@@ -198,33 +180,21 @@
         <w:rPr>
           <w:rFonts w:ascii="Calibri" w:eastAsia="Calibri" w:hAnsi="Calibri" w:cs="Calibri"/>
         </w:rPr>
-        <w:t>Q2.1 How are we going to pass input fi</w:t>
-      </w:r>
-      <w:r>
+        <w:t>Q2.1 How are we going to pass input files into the docker image?  We have a similar question for asking the output.</w:t>
+      </w:r>
+    </w:p>
+    <w:p>
+      <w:pPr>
+        <w:ind w:left="720"/>
         <w:rPr>
           <w:rFonts w:ascii="Calibri" w:eastAsia="Calibri" w:hAnsi="Calibri" w:cs="Calibri"/>
         </w:rPr>
-        <w:t>les into the docker image?  We have a similar question for asking the output.</w:t>
-      </w:r>
-    </w:p>
-    <w:p>
-      <w:pPr>
-        <w:ind w:left="720"/>
+      </w:pPr>
+      <w:r>
         <w:rPr>
           <w:rFonts w:ascii="Calibri" w:eastAsia="Calibri" w:hAnsi="Calibri" w:cs="Calibri"/>
         </w:rPr>
-      </w:pPr>
-      <w:r>
-        <w:rPr>
-          <w:rFonts w:ascii="Calibri" w:eastAsia="Calibri" w:hAnsi="Calibri" w:cs="Calibri"/>
-        </w:rPr>
-        <w:t>A2.1: I would suggest using the following -v syntax to include the input file. Please also write the output to the mounted volume as well. You can assume that covariates.csv will</w:t>
-      </w:r>
-      <w:r>
-        <w:rPr>
-          <w:rFonts w:ascii="Calibri" w:eastAsia="Calibri" w:hAnsi="Calibri" w:cs="Calibri"/>
-        </w:rPr>
-        <w:t xml:space="preserve"> not change (so, it can be built into the image) and we will use different snpMap.txt for evaluation.</w:t>
+        <w:t>A2.1: I would suggest using the following -v syntax to include the input file. Please also write the output to the mounted volume as well. You can assume that covariates.csv will not change (so, it can be built into the image) and we will use different snpMap.txt for evaluation.</w:t>
       </w:r>
     </w:p>
     <w:p>
@@ -329,13 +299,7 @@
         <w:rPr>
           <w:rFonts w:ascii="Calibri" w:eastAsia="Calibri" w:hAnsi="Calibri" w:cs="Calibri"/>
         </w:rPr>
-        <w:t>Q2.2 How will</w:t>
-      </w:r>
-      <w:r>
-        <w:rPr>
-          <w:rFonts w:ascii="Calibri" w:eastAsia="Calibri" w:hAnsi="Calibri" w:cs="Calibri"/>
-        </w:rPr>
-        <w:t xml:space="preserve"> we instrument the code we provide so you will track evaluation runtime?</w:t>
+        <w:t>Q2.2 How will we instrument the code we provide so you will track evaluation runtime?</w:t>
       </w:r>
     </w:p>
     <w:p>
@@ -407,13 +371,7 @@
         <w:rPr>
           <w:rFonts w:ascii="Calibri" w:eastAsia="Calibri" w:hAnsi="Calibri" w:cs="Calibri"/>
         </w:rPr>
-        <w:t>, which correspond to the SNPs specified in snpMap.</w:t>
-      </w:r>
-      <w:r>
-        <w:rPr>
-          <w:rFonts w:ascii="Calibri" w:eastAsia="Calibri" w:hAnsi="Calibri" w:cs="Calibri"/>
-        </w:rPr>
-        <w:t>txt (or the test file). The evaluation is to access the wellness (e.g., precision, recall, etc.) of the estimated p-values (above or below certain cutoffs) on the encrypted model against the plaintext one (semi-parallel GWAS).</w:t>
+        <w:t>, which correspond to the SNPs specified in snpMap.txt (or the test file). The evaluation is to access the wellness (e.g., precision, recall, etc.) of the estimated p-values (above or below certain cutoffs) on the encrypted model against the plaintext one (semi-parallel GWAS).</w:t>
       </w:r>
     </w:p>
     <w:p>
@@ -426,12 +384,8 @@
       </w:pPr>
     </w:p>
     <w:p>
-      <w:bookmarkStart w:id="0" w:name="_GoBack"/>
-      <w:r>
-        <w:t>Q3: Data preparation: Can we</w:t>
-      </w:r>
-      <w:r>
-        <w:t xml:space="preserve"> assume that the pre-processing of the VCF files to generate </w:t>
+      <w:r>
+        <w:t xml:space="preserve">Q3: Data preparation: Can we assume that the pre-processing of the VCF files to generate </w:t>
       </w:r>
       <w:proofErr w:type="spellStart"/>
       <w:r>
@@ -444,13 +398,9 @@
     </w:p>
     <w:p>
       <w:r>
-        <w:t>A3: Sure, we can assume the conversion is done in the clear using our provided script or your own protocol b</w:t>
-      </w:r>
-      <w:r>
-        <w:t>earing the same output.</w:t>
-      </w:r>
-    </w:p>
-    <w:bookmarkEnd w:id="0"/>
+        <w:t>A3: Sure, we can assume the conversion is done in the clear using our provided script or your own protocol bearing the same output.</w:t>
+      </w:r>
+    </w:p>
     <w:p/>
     <w:p>
       <w:r>
@@ -484,10 +434,7 @@
     <w:p/>
     <w:p>
       <w:r>
-        <w:t xml:space="preserve">Q6: Are we supposed to construct a solution with logistic regression? Because </w:t>
-      </w:r>
-      <w:r>
-        <w:t xml:space="preserve">the reference article refers to both linear and logistic regression. In </w:t>
+        <w:t xml:space="preserve">Q6: Are we supposed to construct a solution with logistic regression? Because the reference article refers to both linear and logistic regression. In </w:t>
       </w:r>
       <w:proofErr w:type="gramStart"/>
       <w:r>
@@ -495,10 +442,7 @@
       </w:r>
       <w:proofErr w:type="gramEnd"/>
       <w:r>
-        <w:t xml:space="preserve"> the challenge description seems to talk about a specific semi-parallel algorithm, "We will use an alternative semi-parallel algorithm for this competition and rely on an appro</w:t>
-      </w:r>
-      <w:r>
-        <w:t>ximation to reduce the necessary rounds of computation.". Is there a specific algorithm that you are referring to and that hence should be used in the solution?</w:t>
+        <w:t xml:space="preserve"> the challenge description seems to talk about a specific semi-parallel algorithm, "We will use an alternative semi-parallel algorithm for this competition and rely on an approximation to reduce the necessary rounds of computation.". Is there a specific algorithm that you are referring to and that hence should be used in the solution?</w:t>
       </w:r>
     </w:p>
     <w:p>
@@ -511,13 +455,7 @@
       </w:r>
       <w:proofErr w:type="gramEnd"/>
       <w:r>
-        <w:t xml:space="preserve"> are supposed to use logistic regression in this task with this specific semi-parall</w:t>
-      </w:r>
-      <w:r>
-        <w:t xml:space="preserve">el algorithm. The reason is that if you use logistic regression directly, you can only build one model at a time for each variant (SNP), which takes too long for a GWAS study involving thousands of variants. That is why we are referring to this paper that </w:t>
-      </w:r>
-      <w:r>
-        <w:t xml:space="preserve">has a semi-parallel algorithm, allowing us to calculate logistic </w:t>
+        <w:t xml:space="preserve"> are supposed to use logistic regression in this task with this specific semi-parallel algorithm. The reason is that if you use logistic regression directly, you can only build one model at a time for each variant (SNP), which takes too long for a GWAS study involving thousands of variants. That is why we are referring to this paper that has a semi-parallel algorithm, allowing us to calculate logistic </w:t>
       </w:r>
       <w:proofErr w:type="gramStart"/>
       <w:r>
@@ -553,10 +491,7 @@
         </w:pBdr>
       </w:pPr>
       <w:r>
-        <w:t>Q7:  What are the necessary outputs of the computation for eac</w:t>
-      </w:r>
-      <w:r>
-        <w:t>h SNP (</w:t>
+        <w:t>Q7:  What are the necessary outputs of the computation for each SNP (</w:t>
       </w:r>
       <w:proofErr w:type="spellStart"/>
       <w:r>
@@ -607,13 +542,20 @@
         <w:rPr>
           <w:b/>
         </w:rPr>
-        <w:t xml:space="preserve"> small, affecting the precis</w:t>
+        <w:t xml:space="preserve"> small, affecting the precision that a HE scheme might achieve, </w:t>
       </w:r>
       <w:r>
         <w:rPr>
           <w:b/>
-        </w:rPr>
-        <w:t xml:space="preserve">ion that a HE scheme might achieve, so test statistics are also acceptable) </w:t>
+          <w:highlight w:val="yellow"/>
+        </w:rPr>
+        <w:t>so test statistics are also acceptable</w:t>
+      </w:r>
+      <w:r>
+        <w:rPr>
+          <w:b/>
+        </w:rPr>
+        <w:t xml:space="preserve">) </w:t>
       </w:r>
       <w:r>
         <w:t xml:space="preserve">If you choose to output test statistics, we will use </w:t>
@@ -624,10 +566,7 @@
       </w:r>
       <w:proofErr w:type="spellEnd"/>
       <w:r>
-        <w:t xml:space="preserve"> z-test, so the test statistics is b (estimated parameter for the SNP) divided by err (standard deviation of the estimated </w:t>
-      </w:r>
-      <w:r>
-        <w:t>parameter). We will perform the following in plaintext using the decrypted value of (b / err</w:t>
+        <w:t xml:space="preserve"> z-test, so the test statistics is b (estimated parameter for the SNP) divided by err (standard deviation of the estimated parameter). We will perform the following in plaintext using the decrypted value of (b / err</w:t>
       </w:r>
       <w:proofErr w:type="gramStart"/>
       <w:r>
@@ -677,10 +616,7 @@
       </w:pPr>
       <w:r>
         <w:lastRenderedPageBreak/>
-        <w:t>Q8: How is accuracy evaluated and on what scale or to what degree of precision. For p-values for example, is an answ</w:t>
-      </w:r>
-      <w:r>
-        <w:t xml:space="preserve">er of </w:t>
+        <w:t xml:space="preserve">Q8: How is accuracy evaluated and on what scale or to what degree of precision. For p-values for example, is an answer of </w:t>
       </w:r>
       <w:proofErr w:type="spellStart"/>
       <w:r>
@@ -728,10 +664,7 @@
       </w:r>
       <w:proofErr w:type="spellEnd"/>
       <w:r>
-        <w:t>=0.0</w:t>
-      </w:r>
-      <w:r>
-        <w:t xml:space="preserve">5 is considered much more accurate than an answer of </w:t>
+        <w:t xml:space="preserve">=0.05 is considered much more accurate than an answer of </w:t>
       </w:r>
       <w:proofErr w:type="spellStart"/>
       <w:r>
@@ -761,10 +694,7 @@
         </w:pBdr>
       </w:pPr>
       <w:r>
-        <w:t>A8: No, we will actually evaluate the performance at several different cut-off values. For example, we will set a threshold value (e.g., 0.01, or small</w:t>
-      </w:r>
-      <w:r>
-        <w:t>er) and calculate type-I error (false positive) and type-II error (false negative) based on the answer and the truth (generated by the plaintext semi-parallel algorithm). We might use F1 score as a single index to summarize the performance.</w:t>
+        <w:t>A8: No, we will actually evaluate the performance at several different cut-off values. For example, we will set a threshold value (e.g., 0.01, or smaller) and calculate type-I error (false positive) and type-II error (false negative) based on the answer and the truth (generated by the plaintext semi-parallel algorithm). We might use F1 score as a single index to summarize the performance.</w:t>
       </w:r>
     </w:p>
     <w:p>
@@ -792,10 +722,7 @@
         </w:pBdr>
       </w:pPr>
       <w:r>
-        <w:t>Q9: Will both</w:t>
-      </w:r>
-      <w:r>
-        <w:t xml:space="preserve"> linear and logistic regressions be performed?</w:t>
+        <w:t>Q9: Will both linear and logistic regressions be performed?</w:t>
       </w:r>
     </w:p>
     <w:p>
@@ -848,10 +775,7 @@
         </w:pBdr>
       </w:pPr>
       <w:r>
-        <w:t xml:space="preserve">A10: It will be </w:t>
-      </w:r>
-      <w:r>
-        <w:t xml:space="preserve">mean filled if there is missing value in the test data. </w:t>
+        <w:t xml:space="preserve">A10: It will be mean filled if there is missing value in the test data. </w:t>
       </w:r>
     </w:p>
     <w:p>
@@ -892,7 +816,16 @@
       </w:r>
       <w:proofErr w:type="spellEnd"/>
       <w:r>
-        <w:t xml:space="preserve"> matrix only contains 0/1 entries (whereas real </w:t>
+        <w:t xml:space="preserve"> matrix </w:t>
+      </w:r>
+      <w:r>
+        <w:rPr>
+          <w:highlight w:val="yellow"/>
+        </w:rPr>
+        <w:t>only contains 0/1 entries</w:t>
+      </w:r>
+      <w:r>
+        <w:t xml:space="preserve"> (whereas real </w:t>
       </w:r>
       <w:proofErr w:type="spellStart"/>
       <w:r>
@@ -900,55 +833,46 @@
       </w:r>
       <w:proofErr w:type="spellEnd"/>
       <w:r>
-        <w:t xml:space="preserve"> files can contain either 0/1/2 </w:t>
-      </w:r>
-      <w:r>
-        <w:t>genotype calls or real value probabilities).</w:t>
-      </w:r>
-    </w:p>
-    <w:p>
-      <w:pPr>
-        <w:pBdr>
-          <w:top w:val="nil"/>
-          <w:left w:val="nil"/>
-          <w:bottom w:val="nil"/>
-          <w:right w:val="nil"/>
-          <w:between w:val="nil"/>
-        </w:pBdr>
-      </w:pPr>
-      <w:r>
-        <w:t>A11: Our raw training data are in the format of VCF but we only consider SNPs (a conversion program is provided in "buildMat.py"). You can assume our inputs are just 0/1 entries (based on our conversion program)</w:t>
-      </w:r>
-      <w:r>
-        <w:t xml:space="preserve"> but this would not limit the generalizability of protocol to handle 0/1/2 genotype calls. You can assume the input will be provided in the format like "snpMat.txt"</w:t>
-      </w:r>
-    </w:p>
-    <w:p>
-      <w:pPr>
-        <w:pBdr>
-          <w:top w:val="nil"/>
-          <w:left w:val="nil"/>
-          <w:bottom w:val="nil"/>
-          <w:right w:val="nil"/>
-          <w:between w:val="nil"/>
-        </w:pBdr>
-      </w:pPr>
-    </w:p>
-    <w:p>
-      <w:pPr>
-        <w:pBdr>
-          <w:top w:val="nil"/>
-          <w:left w:val="nil"/>
-          <w:bottom w:val="nil"/>
-          <w:right w:val="nil"/>
-          <w:between w:val="nil"/>
-        </w:pBdr>
-      </w:pPr>
-      <w:r>
-        <w:t>Q12: In the paper they compute the values in two steps, first they construct a logistic re</w:t>
-      </w:r>
-      <w:r>
-        <w:t>gression model not taking the SNP values into account. Afterwards they compute the coefficients of the logistic regression corresponding to the SNP values in a semi-</w:t>
+        <w:t xml:space="preserve"> files can contain either 0/1/2 genotype calls or real value probabilities).</w:t>
+      </w:r>
+    </w:p>
+    <w:p>
+      <w:pPr>
+        <w:pBdr>
+          <w:top w:val="nil"/>
+          <w:left w:val="nil"/>
+          <w:bottom w:val="nil"/>
+          <w:right w:val="nil"/>
+          <w:between w:val="nil"/>
+        </w:pBdr>
+      </w:pPr>
+      <w:r>
+        <w:t>A11: Our raw training data are in the format of VCF but we only consider SNPs (a conversion program is provided in "buildMat.py"). You can assume our inputs are just 0/1 entries (based on our conversion program) but this would not limit the generalizability of protocol to handle 0/1/2 genotype calls. You can assume the input will be provided in the format like "snpMat.txt"</w:t>
+      </w:r>
+    </w:p>
+    <w:p>
+      <w:pPr>
+        <w:pBdr>
+          <w:top w:val="nil"/>
+          <w:left w:val="nil"/>
+          <w:bottom w:val="nil"/>
+          <w:right w:val="nil"/>
+          <w:between w:val="nil"/>
+        </w:pBdr>
+      </w:pPr>
+    </w:p>
+    <w:p>
+      <w:pPr>
+        <w:pBdr>
+          <w:top w:val="nil"/>
+          <w:left w:val="nil"/>
+          <w:bottom w:val="nil"/>
+          <w:right w:val="nil"/>
+          <w:between w:val="nil"/>
+        </w:pBdr>
+      </w:pPr>
+      <w:r>
+        <w:t>Q12: In the paper they compute the values in two steps, first they construct a logistic regression model not taking the SNP values into account. Afterwards they compute the coefficients of the logistic regression corresponding to the SNP values in a semi-</w:t>
       </w:r>
       <w:proofErr w:type="spellStart"/>
       <w:r>
@@ -956,69 +880,57 @@
       </w:r>
       <w:proofErr w:type="spellEnd"/>
       <w:r>
-        <w:t xml:space="preserve"> way. For the competition what is assumed to be the input? Do we assume the fir</w:t>
-      </w:r>
-      <w:r>
-        <w:t>st logistic regression model is also constructed homomorphically? Do we assume we know the coefficients of the logistic regression model without the SNPs and should we only evaluate this homomorphically to get the p-values? Or do we even start from the p-v</w:t>
-      </w:r>
-      <w:r>
-        <w:t xml:space="preserve">alues? </w:t>
-      </w:r>
-    </w:p>
-    <w:p>
-      <w:pPr>
-        <w:pBdr>
-          <w:top w:val="nil"/>
-          <w:left w:val="nil"/>
-          <w:bottom w:val="nil"/>
-          <w:right w:val="nil"/>
-          <w:between w:val="nil"/>
-        </w:pBdr>
-      </w:pPr>
-    </w:p>
-    <w:p>
-      <w:pPr>
-        <w:pBdr>
-          <w:top w:val="nil"/>
-          <w:left w:val="nil"/>
-          <w:bottom w:val="nil"/>
-          <w:right w:val="nil"/>
-          <w:between w:val="nil"/>
-        </w:pBdr>
-      </w:pPr>
-      <w:r>
-        <w:t>A12: The input would be the VCF converted matrix (e.g., snpMat.txt), which includes the SNP information of each genome. That is, if patient A has a SNP at position XXXX, that location will be 1. You need to follow the two-step approach to compute the model</w:t>
-      </w:r>
-      <w:r>
-        <w:t xml:space="preserve"> and output p-value in the end. Both the logistic regression (without considering SNP values) and the semi-parallel coefficient (test statistics or p-value) computation for SNP values should be conducted homomorphically. </w:t>
-      </w:r>
-    </w:p>
-    <w:p>
-      <w:pPr>
-        <w:pBdr>
-          <w:top w:val="nil"/>
-          <w:left w:val="nil"/>
-          <w:bottom w:val="nil"/>
-          <w:right w:val="nil"/>
-          <w:between w:val="nil"/>
-        </w:pBdr>
-      </w:pPr>
-    </w:p>
-    <w:p>
-      <w:pPr>
-        <w:pBdr>
-          <w:top w:val="nil"/>
-          <w:left w:val="nil"/>
-          <w:bottom w:val="nil"/>
-          <w:right w:val="nil"/>
-          <w:between w:val="nil"/>
-        </w:pBdr>
-      </w:pPr>
-      <w:r>
-        <w:t xml:space="preserve">Q13: In the evaluation criteria, </w:t>
-      </w:r>
-      <w:r>
-        <w:t>the scalability seems to be very important factor. Could you provide the range of the scalability for data size?</w:t>
+        <w:t xml:space="preserve"> way. For the competition what is assumed to be the input? Do we assume the first logistic regression model is also constructed homomorphically? Do we assume we know the coefficients of the logistic regression model without the SNPs and should we only evaluate this homomorphically to get the p-values? Or do we even start from the p-values? </w:t>
+      </w:r>
+    </w:p>
+    <w:p>
+      <w:pPr>
+        <w:pBdr>
+          <w:top w:val="nil"/>
+          <w:left w:val="nil"/>
+          <w:bottom w:val="nil"/>
+          <w:right w:val="nil"/>
+          <w:between w:val="nil"/>
+        </w:pBdr>
+      </w:pPr>
+    </w:p>
+    <w:p>
+      <w:pPr>
+        <w:pBdr>
+          <w:top w:val="nil"/>
+          <w:left w:val="nil"/>
+          <w:bottom w:val="nil"/>
+          <w:right w:val="nil"/>
+          <w:between w:val="nil"/>
+        </w:pBdr>
+      </w:pPr>
+      <w:r>
+        <w:t xml:space="preserve">A12: The input would be the VCF converted matrix (e.g., snpMat.txt), which includes the SNP information of each genome. That is, if patient A has a SNP at position XXXX, that location will be 1. You need to follow the two-step approach to compute the model and output p-value in the end. Both the logistic regression (without considering SNP values) and the semi-parallel coefficient (test statistics or p-value) computation for SNP values should be conducted homomorphically. </w:t>
+      </w:r>
+    </w:p>
+    <w:p>
+      <w:pPr>
+        <w:pBdr>
+          <w:top w:val="nil"/>
+          <w:left w:val="nil"/>
+          <w:bottom w:val="nil"/>
+          <w:right w:val="nil"/>
+          <w:between w:val="nil"/>
+        </w:pBdr>
+      </w:pPr>
+    </w:p>
+    <w:p>
+      <w:pPr>
+        <w:pBdr>
+          <w:top w:val="nil"/>
+          <w:left w:val="nil"/>
+          <w:bottom w:val="nil"/>
+          <w:right w:val="nil"/>
+          <w:between w:val="nil"/>
+        </w:pBdr>
+      </w:pPr>
+      <w:r>
+        <w:t>Q13: In the evaluation criteria, the scalability seems to be very important factor. Could you provide the range of the scalability for data size?</w:t>
       </w:r>
     </w:p>
     <w:p>
@@ -1033,7 +945,16 @@
       </w:pPr>
       <w:r>
         <w:lastRenderedPageBreak/>
-        <w:t>A13: We would test about 200-300 individuals and 10k-20k SNPs for this task.</w:t>
+        <w:t xml:space="preserve">A13: We would test about </w:t>
+      </w:r>
+      <w:r>
+        <w:rPr>
+          <w:highlight w:val="yellow"/>
+        </w:rPr>
+        <w:t>200-300 individuals and 10k-20k SNPs for this task</w:t>
+      </w:r>
+      <w:r>
+        <w:t>.</w:t>
       </w:r>
     </w:p>
     <w:p>
@@ -1061,10 +982,7 @@
         </w:pBdr>
       </w:pPr>
       <w:r>
-        <w:t xml:space="preserve">Q14: We have a new HE framework that has not been published yet </w:t>
-      </w:r>
-      <w:r>
-        <w:t>but it might give a boost to the parallelism, can we use the new framework to develop a solution?</w:t>
+        <w:t>Q14: We have a new HE framework that has not been published yet but it might give a boost to the parallelism, can we use the new framework to develop a solution?</w:t>
       </w:r>
     </w:p>
     <w:p>
@@ -1106,10 +1024,7 @@
         </w:pBdr>
       </w:pPr>
       <w:r>
-        <w:t>Q15: In this task, a</w:t>
-      </w:r>
-      <w:r>
-        <w:t xml:space="preserve">s far as we understood, the main goal is to compute the p-value and the standard errors (or variation). </w:t>
+        <w:t xml:space="preserve">Q15: In this task, as far as we understood, the main goal is to compute the p-value and the standard errors (or variation). </w:t>
       </w:r>
     </w:p>
     <w:p>
@@ -1137,10 +1052,7 @@
         </w:pBdr>
       </w:pPr>
       <w:r>
-        <w:t>we c</w:t>
-      </w:r>
-      <w:r>
-        <w:t>an calculate p-value = &lt;</w:t>
+        <w:t>we can calculate p-value = &lt;</w:t>
       </w:r>
       <w:proofErr w:type="spellStart"/>
       <w:proofErr w:type="gramStart"/>
@@ -1184,42 +1096,60 @@
       </w:r>
       <w:proofErr w:type="spellEnd"/>
       <w:r>
-        <w:t>&gt;, where &lt;,&gt; denotes a weighted inner product. What we believe is that the tuple (&lt;</w:t>
+        <w:t xml:space="preserve">&gt;, where &lt;,&gt; denotes a weighted inner product. What we believe is that </w:t>
+      </w:r>
+      <w:r>
+        <w:rPr>
+          <w:highlight w:val="yellow"/>
+        </w:rPr>
+        <w:t>the tuple (&lt;</w:t>
       </w:r>
       <w:proofErr w:type="spellStart"/>
       <w:proofErr w:type="gramStart"/>
       <w:r>
+        <w:rPr>
+          <w:highlight w:val="yellow"/>
+        </w:rPr>
         <w:t>z,s</w:t>
       </w:r>
       <w:proofErr w:type="spellEnd"/>
       <w:proofErr w:type="gramEnd"/>
       <w:r>
+        <w:rPr>
+          <w:highlight w:val="yellow"/>
+        </w:rPr>
         <w:t>&gt;, &lt;</w:t>
       </w:r>
       <w:proofErr w:type="spellStart"/>
       <w:r>
+        <w:rPr>
+          <w:highlight w:val="yellow"/>
+        </w:rPr>
         <w:t>s,s</w:t>
       </w:r>
       <w:proofErr w:type="spellEnd"/>
       <w:r>
-        <w:t>&gt;) gives exactly the same information with the tuple (p-value, variation).</w:t>
-      </w:r>
-    </w:p>
-    <w:p>
-      <w:pPr>
-        <w:pBdr>
-          <w:top w:val="nil"/>
-          <w:left w:val="nil"/>
-          <w:bottom w:val="nil"/>
-          <w:right w:val="nil"/>
-          <w:between w:val="nil"/>
-        </w:pBdr>
-      </w:pPr>
-      <w:r>
-        <w:t xml:space="preserve">In this point of view, is it </w:t>
-      </w:r>
-      <w:r>
-        <w:t xml:space="preserve">acceptable to output encryptions </w:t>
+        <w:rPr>
+          <w:highlight w:val="yellow"/>
+        </w:rPr>
+        <w:t>&gt;) gives exactly the same information with the tuple</w:t>
+      </w:r>
+      <w:r>
+        <w:t xml:space="preserve"> (p-value, variation).</w:t>
+      </w:r>
+    </w:p>
+    <w:p>
+      <w:pPr>
+        <w:pBdr>
+          <w:top w:val="nil"/>
+          <w:left w:val="nil"/>
+          <w:bottom w:val="nil"/>
+          <w:right w:val="nil"/>
+          <w:between w:val="nil"/>
+        </w:pBdr>
+      </w:pPr>
+      <w:r>
+        <w:t xml:space="preserve">In this point of view, is it acceptable to output encryptions </w:t>
       </w:r>
       <w:proofErr w:type="gramStart"/>
       <w:r>
@@ -1280,790 +1210,767 @@
         </w:pBdr>
       </w:pPr>
       <w:r>
-        <w:t>A15: Actually, we only care about p-value. It is okay to output (&lt;</w:t>
+        <w:t xml:space="preserve">A15: Actually, we only care about p-value. It </w:t>
+      </w:r>
+      <w:r>
+        <w:rPr>
+          <w:highlight w:val="yellow"/>
+        </w:rPr>
+        <w:t>but we definitely prefer solutions</w:t>
+      </w:r>
+      <w:r>
+        <w:t xml:space="preserve"> that output only p-value</w:t>
+      </w:r>
+    </w:p>
+    <w:p>
+      <w:pPr>
+        <w:pBdr>
+          <w:top w:val="nil"/>
+          <w:left w:val="nil"/>
+          <w:bottom w:val="nil"/>
+          <w:right w:val="nil"/>
+          <w:between w:val="nil"/>
+        </w:pBdr>
+      </w:pPr>
+      <w:r>
+        <w:t xml:space="preserve"> </w:t>
+      </w:r>
+    </w:p>
+    <w:p>
+      <w:pPr>
+        <w:pBdr>
+          <w:top w:val="nil"/>
+          <w:left w:val="nil"/>
+          <w:bottom w:val="nil"/>
+          <w:right w:val="nil"/>
+          <w:between w:val="nil"/>
+        </w:pBdr>
+      </w:pPr>
+      <w:r>
+        <w:t xml:space="preserve">Q16: Is it acceptable to encrypt the matrix X in different forms? (e.g., </w:t>
+      </w:r>
+      <w:r>
+        <w:rPr>
+          <w:highlight w:val="yellow"/>
+        </w:rPr>
+        <w:t xml:space="preserve">we initially have both </w:t>
+      </w:r>
+      <w:proofErr w:type="spellStart"/>
+      <w:r>
+        <w:rPr>
+          <w:highlight w:val="yellow"/>
+        </w:rPr>
+        <w:t>Enc</w:t>
+      </w:r>
+      <w:proofErr w:type="spellEnd"/>
+      <w:r>
+        <w:rPr>
+          <w:highlight w:val="yellow"/>
+        </w:rPr>
+        <w:t xml:space="preserve">(X) and </w:t>
+      </w:r>
+      <w:proofErr w:type="spellStart"/>
+      <w:r>
+        <w:rPr>
+          <w:highlight w:val="yellow"/>
+        </w:rPr>
+        <w:t>Enc</w:t>
+      </w:r>
+      <w:proofErr w:type="spellEnd"/>
+      <w:r>
+        <w:rPr>
+          <w:highlight w:val="yellow"/>
+        </w:rPr>
+        <w:t>(</w:t>
+      </w:r>
+      <w:proofErr w:type="spellStart"/>
+      <w:r>
+        <w:rPr>
+          <w:highlight w:val="yellow"/>
+        </w:rPr>
+        <w:t>X^t</w:t>
+      </w:r>
+      <w:proofErr w:type="spellEnd"/>
+      <w:r>
+        <w:rPr>
+          <w:highlight w:val="yellow"/>
+        </w:rPr>
+        <w:t>))</w:t>
+      </w:r>
+    </w:p>
+    <w:p>
+      <w:pPr>
+        <w:pBdr>
+          <w:top w:val="nil"/>
+          <w:left w:val="nil"/>
+          <w:bottom w:val="nil"/>
+          <w:right w:val="nil"/>
+          <w:between w:val="nil"/>
+        </w:pBdr>
+      </w:pPr>
+      <w:r>
+        <w:t>A16: Sure, the binary X (snpMat.txt) is just your input, you can encrypt in whatever ways to facilitate your computation/algorithm</w:t>
+      </w:r>
+    </w:p>
+    <w:p>
+      <w:pPr>
+        <w:pBdr>
+          <w:top w:val="nil"/>
+          <w:left w:val="nil"/>
+          <w:bottom w:val="nil"/>
+          <w:right w:val="nil"/>
+          <w:between w:val="nil"/>
+        </w:pBdr>
+      </w:pPr>
+    </w:p>
+    <w:p>
+      <w:pPr>
+        <w:pBdr>
+          <w:top w:val="nil"/>
+          <w:left w:val="nil"/>
+          <w:bottom w:val="nil"/>
+          <w:right w:val="nil"/>
+          <w:between w:val="nil"/>
+        </w:pBdr>
+      </w:pPr>
+      <w:r>
+        <w:t xml:space="preserve">Q17: Can the imputation and normalization be done in the clear, prior to encryption?  </w:t>
+      </w:r>
+    </w:p>
+    <w:p>
+      <w:pPr>
+        <w:pBdr>
+          <w:top w:val="nil"/>
+          <w:left w:val="nil"/>
+          <w:bottom w:val="nil"/>
+          <w:right w:val="nil"/>
+          <w:between w:val="nil"/>
+        </w:pBdr>
+      </w:pPr>
+      <w:r>
+        <w:t xml:space="preserve">A17: Yes, we can assume the imputation and normalization are done in the clear, prior to encryption. Indeed, we will test your algorithms on normalized and imputed clear text inputs </w:t>
+      </w:r>
+    </w:p>
+    <w:p>
+      <w:pPr>
+        <w:pBdr>
+          <w:top w:val="nil"/>
+          <w:left w:val="nil"/>
+          <w:bottom w:val="nil"/>
+          <w:right w:val="nil"/>
+          <w:between w:val="nil"/>
+        </w:pBdr>
+      </w:pPr>
+    </w:p>
+    <w:p>
+      <w:pPr>
+        <w:pBdr>
+          <w:top w:val="nil"/>
+          <w:left w:val="nil"/>
+          <w:bottom w:val="nil"/>
+          <w:right w:val="nil"/>
+          <w:between w:val="nil"/>
+        </w:pBdr>
+      </w:pPr>
+      <w:r>
+        <w:t>Q18: How many covariates are expected to be used in the challenge? 3, as in the example provided?</w:t>
+      </w:r>
+    </w:p>
+    <w:p>
+      <w:pPr>
+        <w:pBdr>
+          <w:top w:val="nil"/>
+          <w:left w:val="nil"/>
+          <w:bottom w:val="nil"/>
+          <w:right w:val="nil"/>
+          <w:between w:val="nil"/>
+        </w:pBdr>
+        <w:rPr>
+          <w:color w:val="222222"/>
+          <w:sz w:val="20"/>
+          <w:szCs w:val="20"/>
+        </w:rPr>
+      </w:pPr>
+      <w:r>
+        <w:t xml:space="preserve">A18: </w:t>
+      </w:r>
+      <w:r>
+        <w:rPr>
+          <w:highlight w:val="yellow"/>
+        </w:rPr>
+        <w:t>The number of covariates will be on the same scale</w:t>
+      </w:r>
+      <w:r>
+        <w:t xml:space="preserve"> to the training dataset.</w:t>
+      </w:r>
+    </w:p>
+    <w:p>
+      <w:pPr>
+        <w:pBdr>
+          <w:top w:val="nil"/>
+          <w:left w:val="nil"/>
+          <w:bottom w:val="nil"/>
+          <w:right w:val="nil"/>
+          <w:between w:val="nil"/>
+        </w:pBdr>
+      </w:pPr>
+    </w:p>
+    <w:p>
+      <w:pPr>
+        <w:rPr>
+          <w:color w:val="222222"/>
+        </w:rPr>
+      </w:pPr>
+      <w:r>
+        <w:t xml:space="preserve">Q19: </w:t>
+      </w:r>
+      <w:r>
+        <w:rPr>
+          <w:color w:val="222222"/>
+        </w:rPr>
+        <w:t>What are we submitting for evaluation?  Code?  Executables?  A virtual machine?  Something else?</w:t>
+      </w:r>
+    </w:p>
+    <w:p>
+      <w:pPr>
+        <w:rPr>
+          <w:color w:val="222222"/>
+        </w:rPr>
+      </w:pPr>
+      <w:r>
+        <w:t xml:space="preserve">A19: </w:t>
+      </w:r>
+      <w:r>
+        <w:rPr>
+          <w:color w:val="222222"/>
+        </w:rPr>
+        <w:t>We will prefer to have code and executables. Like the last year, we will provision the executables in a virtual machine with test data to evaluate the performance.</w:t>
+      </w:r>
+    </w:p>
+    <w:p>
+      <w:pPr>
+        <w:rPr>
+          <w:color w:val="222222"/>
+        </w:rPr>
+      </w:pPr>
+    </w:p>
+    <w:p>
+      <w:pPr>
+        <w:rPr>
+          <w:color w:val="222222"/>
+        </w:rPr>
+      </w:pPr>
+      <w:r>
+        <w:rPr>
+          <w:color w:val="222222"/>
+        </w:rPr>
+        <w:t>Q20: Can a team submit multiple solutions to the same task?</w:t>
+      </w:r>
+    </w:p>
+    <w:p>
+      <w:pPr>
+        <w:rPr>
+          <w:color w:val="222222"/>
+        </w:rPr>
+      </w:pPr>
+      <w:r>
+        <w:rPr>
+          <w:color w:val="222222"/>
+        </w:rPr>
+        <w:t>A20: Up to two solutions are allowed for each team.</w:t>
+      </w:r>
+    </w:p>
+    <w:p>
+      <w:pPr>
+        <w:rPr>
+          <w:color w:val="222222"/>
+        </w:rPr>
+      </w:pPr>
+    </w:p>
+    <w:p>
+      <w:pPr>
+        <w:rPr>
+          <w:color w:val="222222"/>
+        </w:rPr>
+      </w:pPr>
+      <w:r>
+        <w:rPr>
+          <w:color w:val="222222"/>
+        </w:rPr>
+        <w:t xml:space="preserve">Q21: Do you need access to source code?  </w:t>
+      </w:r>
+    </w:p>
+    <w:p>
+      <w:pPr>
+        <w:rPr>
+          <w:color w:val="222222"/>
+        </w:rPr>
+      </w:pPr>
+      <w:r>
+        <w:rPr>
+          <w:color w:val="222222"/>
+        </w:rPr>
+        <w:lastRenderedPageBreak/>
+        <w:t>A21: We might need to check the code to ensure the executables are faithfully following the competition's guideline. A detailed document describing the method, parameter, running configuration will help us significantly.</w:t>
+      </w:r>
+    </w:p>
+    <w:p>
+      <w:pPr>
+        <w:rPr>
+          <w:color w:val="222222"/>
+        </w:rPr>
+      </w:pPr>
+    </w:p>
+    <w:p>
+      <w:pPr>
+        <w:rPr>
+          <w:color w:val="222222"/>
+        </w:rPr>
+      </w:pPr>
+      <w:r>
+        <w:rPr>
+          <w:color w:val="222222"/>
+        </w:rPr>
+        <w:t>Q22: Will there be required public releases of designs and software?</w:t>
+      </w:r>
+    </w:p>
+    <w:p>
+      <w:pPr>
+        <w:rPr>
+          <w:color w:val="222222"/>
+          <w:highlight w:val="white"/>
+        </w:rPr>
+      </w:pPr>
+      <w:r>
+        <w:rPr>
+          <w:color w:val="222222"/>
+          <w:highlight w:val="white"/>
+        </w:rPr>
+        <w:t xml:space="preserve">A22: No, this will be completely voluntary for track 2. </w:t>
+      </w:r>
+    </w:p>
+    <w:p>
+      <w:pPr>
+        <w:rPr>
+          <w:color w:val="222222"/>
+          <w:highlight w:val="white"/>
+        </w:rPr>
+      </w:pPr>
+    </w:p>
+    <w:p>
+      <w:pPr>
+        <w:rPr>
+          <w:color w:val="222222"/>
+          <w:highlight w:val="white"/>
+        </w:rPr>
+      </w:pPr>
+      <w:r>
+        <w:rPr>
+          <w:color w:val="222222"/>
+          <w:highlight w:val="white"/>
+        </w:rPr>
+        <w:t xml:space="preserve">Q23: How much pre-computation is allowed in solutions?  </w:t>
+      </w:r>
+    </w:p>
+    <w:p>
+      <w:pPr>
+        <w:rPr>
+          <w:color w:val="222222"/>
+          <w:highlight w:val="white"/>
+        </w:rPr>
+      </w:pPr>
+      <w:r>
+        <w:rPr>
+          <w:color w:val="222222"/>
+          <w:highlight w:val="white"/>
+        </w:rPr>
+        <w:t xml:space="preserve">A23: We expect </w:t>
+      </w:r>
+      <w:r>
+        <w:rPr>
+          <w:color w:val="222222"/>
+          <w:highlight w:val="yellow"/>
+        </w:rPr>
+        <w:t xml:space="preserve">only encryption on the input data (covariates and SNPs) are conducted locally, </w:t>
+      </w:r>
+      <w:r>
+        <w:rPr>
+          <w:color w:val="222222"/>
+          <w:highlight w:val="white"/>
+        </w:rPr>
+        <w:t>the rest should be performed on the server.</w:t>
+      </w:r>
+    </w:p>
+    <w:p>
+      <w:pPr>
+        <w:rPr>
+          <w:color w:val="222222"/>
+          <w:highlight w:val="white"/>
+        </w:rPr>
+      </w:pPr>
+    </w:p>
+    <w:p>
+      <w:pPr>
+        <w:pBdr>
+          <w:top w:val="nil"/>
+          <w:left w:val="nil"/>
+          <w:bottom w:val="nil"/>
+          <w:right w:val="nil"/>
+          <w:between w:val="nil"/>
+        </w:pBdr>
+        <w:rPr>
+          <w:color w:val="222222"/>
+          <w:highlight w:val="white"/>
+        </w:rPr>
+      </w:pPr>
+      <w:r>
+        <w:rPr>
+          <w:color w:val="222222"/>
+          <w:highlight w:val="white"/>
+        </w:rPr>
+        <w:t xml:space="preserve">Q24: The database provided by the competition has less than 250 samples, and the samples in the second half of the dataset have no covariates (they are all </w:t>
+      </w:r>
+      <w:proofErr w:type="spellStart"/>
+      <w:r>
+        <w:rPr>
+          <w:color w:val="222222"/>
+          <w:highlight w:val="white"/>
+        </w:rPr>
+        <w:t>NaN</w:t>
+      </w:r>
+      <w:proofErr w:type="spellEnd"/>
+      <w:r>
+        <w:rPr>
+          <w:color w:val="222222"/>
+          <w:highlight w:val="white"/>
+        </w:rPr>
+        <w:t xml:space="preserve">). In the first half of the database, </w:t>
+      </w:r>
+      <w:proofErr w:type="gramStart"/>
+      <w:r>
+        <w:rPr>
+          <w:color w:val="222222"/>
+          <w:highlight w:val="white"/>
+        </w:rPr>
+        <w:t>only  40</w:t>
+      </w:r>
+      <w:proofErr w:type="gramEnd"/>
+      <w:r>
+        <w:rPr>
+          <w:color w:val="222222"/>
+          <w:highlight w:val="white"/>
+        </w:rPr>
+        <w:t xml:space="preserve">% of the patients have the condition. This makes the recall sometimes relatively low as the program may be biased to mark the patients as not having the condition. In particular, even when the program predicts that no-one has the condition, the accuracy is still pretty high. </w:t>
+      </w:r>
+    </w:p>
+    <w:p>
+      <w:pPr>
+        <w:pBdr>
+          <w:top w:val="nil"/>
+          <w:left w:val="nil"/>
+          <w:bottom w:val="nil"/>
+          <w:right w:val="nil"/>
+          <w:between w:val="nil"/>
+        </w:pBdr>
+        <w:rPr>
+          <w:color w:val="222222"/>
+          <w:highlight w:val="white"/>
+        </w:rPr>
+      </w:pPr>
+      <w:r>
+        <w:rPr>
+          <w:color w:val="222222"/>
+          <w:highlight w:val="white"/>
+        </w:rPr>
+        <w:t xml:space="preserve">A24: The goal is not to compare the accuracy/recall of predictions (for the condition). The goal is to evaluate how well the estimated parameters are (in terms of p-values). This is for GWAS purpose to find which SNPs are strongly associated with the condition. We will </w:t>
+      </w:r>
+      <w:r>
+        <w:rPr>
+          <w:color w:val="222222"/>
+          <w:highlight w:val="yellow"/>
+        </w:rPr>
+        <w:t>evaluate on the type-1 and type-II errors at a cutoff (e.g., 0.01, or smaller) regarding the plaintext output vs. encrypted computational output (</w:t>
+      </w:r>
+      <w:r>
+        <w:rPr>
+          <w:color w:val="222222"/>
+          <w:highlight w:val="white"/>
+        </w:rPr>
+        <w:t xml:space="preserve">for example, are the significant SNPs are still significant in these two versions?). Here, we refer to the plaintext output by the output of provided semi-parallel GWAS program (instead of the actual logistic </w:t>
+      </w:r>
+      <w:proofErr w:type="gramStart"/>
+      <w:r>
+        <w:rPr>
+          <w:color w:val="222222"/>
+          <w:highlight w:val="white"/>
+        </w:rPr>
+        <w:t>regression based</w:t>
+      </w:r>
+      <w:proofErr w:type="gramEnd"/>
+      <w:r>
+        <w:rPr>
+          <w:color w:val="222222"/>
+          <w:highlight w:val="white"/>
+        </w:rPr>
+        <w:t xml:space="preserve"> algorithm, which needs one model for each SNP, making the computation infeasible).</w:t>
+      </w:r>
+    </w:p>
+    <w:p>
+      <w:pPr>
+        <w:pBdr>
+          <w:top w:val="nil"/>
+          <w:left w:val="nil"/>
+          <w:bottom w:val="nil"/>
+          <w:right w:val="nil"/>
+          <w:between w:val="nil"/>
+        </w:pBdr>
+        <w:rPr>
+          <w:color w:val="222222"/>
+          <w:highlight w:val="white"/>
+        </w:rPr>
+      </w:pPr>
+      <w:r>
+        <w:rPr>
+          <w:color w:val="222222"/>
+          <w:highlight w:val="white"/>
+        </w:rPr>
+        <w:t xml:space="preserve"> </w:t>
+      </w:r>
+    </w:p>
+    <w:p>
+      <w:pPr>
+        <w:pBdr>
+          <w:top w:val="nil"/>
+          <w:left w:val="nil"/>
+          <w:bottom w:val="nil"/>
+          <w:right w:val="nil"/>
+          <w:between w:val="nil"/>
+        </w:pBdr>
+        <w:rPr>
+          <w:color w:val="222222"/>
+          <w:highlight w:val="white"/>
+        </w:rPr>
+      </w:pPr>
+      <w:r>
+        <w:rPr>
+          <w:color w:val="222222"/>
+          <w:highlight w:val="white"/>
+        </w:rPr>
+        <w:t>Q25: Is there another dataset we could use to test our program?</w:t>
+      </w:r>
+    </w:p>
+    <w:p>
+      <w:pPr>
+        <w:pBdr>
+          <w:top w:val="nil"/>
+          <w:left w:val="nil"/>
+          <w:bottom w:val="nil"/>
+          <w:right w:val="nil"/>
+          <w:between w:val="nil"/>
+        </w:pBdr>
+        <w:rPr>
+          <w:color w:val="222222"/>
+          <w:highlight w:val="white"/>
+        </w:rPr>
+      </w:pPr>
+      <w:r>
+        <w:rPr>
+          <w:color w:val="222222"/>
+          <w:highlight w:val="white"/>
+        </w:rPr>
+        <w:t>A25: Probably not at this stage, but we will definitely test the program with a reserved dataset.</w:t>
+      </w:r>
+    </w:p>
+    <w:p>
+      <w:pPr>
+        <w:pBdr>
+          <w:top w:val="nil"/>
+          <w:left w:val="nil"/>
+          <w:bottom w:val="nil"/>
+          <w:right w:val="nil"/>
+          <w:between w:val="nil"/>
+        </w:pBdr>
+        <w:rPr>
+          <w:color w:val="222222"/>
+          <w:highlight w:val="white"/>
+        </w:rPr>
+      </w:pPr>
+      <w:r>
+        <w:rPr>
+          <w:color w:val="222222"/>
+          <w:highlight w:val="white"/>
+        </w:rPr>
+        <w:t xml:space="preserve"> </w:t>
+      </w:r>
+    </w:p>
+    <w:p>
+      <w:pPr>
+        <w:pBdr>
+          <w:top w:val="nil"/>
+          <w:left w:val="nil"/>
+          <w:bottom w:val="nil"/>
+          <w:right w:val="nil"/>
+          <w:between w:val="nil"/>
+        </w:pBdr>
+        <w:rPr>
+          <w:color w:val="222222"/>
+          <w:highlight w:val="white"/>
+        </w:rPr>
+      </w:pPr>
+      <w:r>
+        <w:rPr>
+          <w:color w:val="222222"/>
+          <w:highlight w:val="white"/>
+        </w:rPr>
+        <w:t>Q26: Do you plan to use recall to evaluate the programs? (It seems that the main point is to pinpoint patients who may have</w:t>
+      </w:r>
+      <w:bookmarkStart w:id="0" w:name="_GoBack"/>
+      <w:bookmarkEnd w:id="0"/>
+      <w:r>
+        <w:rPr>
+          <w:color w:val="222222"/>
+          <w:highlight w:val="white"/>
+        </w:rPr>
+        <w:t xml:space="preserve"> the condition, so just using accuracy without recall may not be a great way </w:t>
+      </w:r>
+      <w:proofErr w:type="gramStart"/>
+      <w:r>
+        <w:rPr>
+          <w:color w:val="222222"/>
+          <w:highlight w:val="white"/>
+        </w:rPr>
+        <w:t>of  evaluating</w:t>
+      </w:r>
+      <w:proofErr w:type="gramEnd"/>
+      <w:r>
+        <w:rPr>
+          <w:color w:val="222222"/>
+          <w:highlight w:val="white"/>
+        </w:rPr>
+        <w:t xml:space="preserve"> the results.)</w:t>
+      </w:r>
+    </w:p>
+    <w:p>
+      <w:pPr>
+        <w:pBdr>
+          <w:top w:val="nil"/>
+          <w:left w:val="nil"/>
+          <w:bottom w:val="nil"/>
+          <w:right w:val="nil"/>
+          <w:between w:val="nil"/>
+        </w:pBdr>
+        <w:rPr>
+          <w:color w:val="222222"/>
+          <w:highlight w:val="white"/>
+        </w:rPr>
+      </w:pPr>
+      <w:r>
+        <w:rPr>
+          <w:color w:val="222222"/>
+          <w:highlight w:val="white"/>
+        </w:rPr>
+        <w:t>A26: We are not using accuracy/recall of the prediction for condition as an evaluation metric. The evaluation is about p-values of the estimated parameters. The provided program has this output from the semi-parallelization program “</w:t>
+      </w:r>
+      <w:proofErr w:type="spellStart"/>
+      <w:r>
+        <w:rPr>
+          <w:color w:val="222222"/>
+          <w:highlight w:val="white"/>
+        </w:rPr>
+        <w:t>pval</w:t>
+      </w:r>
+      <w:proofErr w:type="spellEnd"/>
+      <w:r>
+        <w:rPr>
+          <w:color w:val="222222"/>
+          <w:highlight w:val="white"/>
+        </w:rPr>
+        <w:t xml:space="preserve"> = </w:t>
       </w:r>
       <w:proofErr w:type="spellStart"/>
       <w:proofErr w:type="gramStart"/>
       <w:r>
-        <w:t>z,s</w:t>
+        <w:rPr>
+          <w:color w:val="222222"/>
+          <w:highlight w:val="white"/>
+        </w:rPr>
+        <w:t>as.numeric</w:t>
       </w:r>
       <w:proofErr w:type="spellEnd"/>
       <w:proofErr w:type="gramEnd"/>
       <w:r>
-        <w:t>&gt;, &lt;</w:t>
+        <w:rPr>
+          <w:color w:val="222222"/>
+          <w:highlight w:val="white"/>
+        </w:rPr>
+        <w:t>(</w:t>
       </w:r>
       <w:proofErr w:type="spellStart"/>
       <w:r>
-        <w:t>s,s</w:t>
+        <w:rPr>
+          <w:color w:val="222222"/>
+          <w:highlight w:val="white"/>
+        </w:rPr>
+        <w:t>as.matrix</w:t>
       </w:r>
       <w:proofErr w:type="spellEnd"/>
       <w:r>
-        <w:t>&gt;) but we definitely prefer solutions that output only p-value</w:t>
-      </w:r>
-    </w:p>
-    <w:p>
-      <w:pPr>
-        <w:pBdr>
-          <w:top w:val="nil"/>
-          <w:left w:val="nil"/>
-          <w:bottom w:val="nil"/>
-          <w:right w:val="nil"/>
-          <w:between w:val="nil"/>
-        </w:pBdr>
-      </w:pPr>
-      <w:r>
-        <w:t xml:space="preserve"> </w:t>
-      </w:r>
-    </w:p>
-    <w:p>
-      <w:pPr>
-        <w:pBdr>
-          <w:top w:val="nil"/>
-          <w:left w:val="nil"/>
-          <w:bottom w:val="nil"/>
-          <w:right w:val="nil"/>
-          <w:between w:val="nil"/>
-        </w:pBdr>
-      </w:pPr>
-      <w:r>
-        <w:t>Q16: Is it ac</w:t>
-      </w:r>
-      <w:r>
-        <w:t xml:space="preserve">ceptable to encrypt the matrix X in different forms? (e.g., we initially have both </w:t>
+        <w:rPr>
+          <w:color w:val="222222"/>
+          <w:highlight w:val="white"/>
+        </w:rPr>
+        <w:t>(</w:t>
       </w:r>
       <w:proofErr w:type="spellStart"/>
       <w:r>
-        <w:t>Enc</w:t>
+        <w:rPr>
+          <w:color w:val="222222"/>
+          <w:highlight w:val="white"/>
+        </w:rPr>
+        <w:t>pvalue_parallel</w:t>
       </w:r>
       <w:proofErr w:type="spellEnd"/>
       <w:r>
-        <w:t xml:space="preserve">(X) and </w:t>
+        <w:rPr>
+          <w:color w:val="222222"/>
+          <w:highlight w:val="white"/>
+        </w:rPr>
+        <w:t>))”.</w:t>
+      </w:r>
+    </w:p>
+    <w:p>
+      <w:pPr>
+        <w:rPr>
+          <w:b/>
+          <w:color w:val="222222"/>
+          <w:highlight w:val="white"/>
+        </w:rPr>
+      </w:pPr>
+    </w:p>
+    <w:p>
+      <w:pPr>
+        <w:rPr>
+          <w:color w:val="222222"/>
+          <w:highlight w:val="white"/>
+        </w:rPr>
+      </w:pPr>
+      <w:r>
+        <w:rPr>
+          <w:color w:val="222222"/>
+          <w:highlight w:val="white"/>
+        </w:rPr>
+        <w:t xml:space="preserve">Q27: The semi-parallel algorithm does not do a good job in ranking top SNPs as it assumes the same </w:t>
       </w:r>
       <w:proofErr w:type="spellStart"/>
       <w:r>
-        <w:t>Enc</w:t>
+        <w:rPr>
+          <w:color w:val="222222"/>
+          <w:highlight w:val="white"/>
+        </w:rPr>
+        <w:t>covariants</w:t>
       </w:r>
       <w:proofErr w:type="spellEnd"/>
       <w:r>
-        <w:t>(</w:t>
-      </w:r>
-      <w:proofErr w:type="spellStart"/>
-      <w:r>
-        <w:t>X^t</w:t>
-      </w:r>
-      <w:proofErr w:type="spellEnd"/>
-      <w:r>
-        <w:t>))</w:t>
-      </w:r>
-    </w:p>
-    <w:p>
-      <w:pPr>
-        <w:pBdr>
-          <w:top w:val="nil"/>
-          <w:left w:val="nil"/>
-          <w:bottom w:val="nil"/>
-          <w:right w:val="nil"/>
-          <w:between w:val="nil"/>
-        </w:pBdr>
-      </w:pPr>
-      <w:r>
-        <w:t>A16: Sure, the binary X (snpMat.txt) is just your input, you can encrypt in whatever ways to facilitate your computation/algorithm</w:t>
-      </w:r>
-    </w:p>
-    <w:p>
-      <w:pPr>
-        <w:pBdr>
-          <w:top w:val="nil"/>
-          <w:left w:val="nil"/>
-          <w:bottom w:val="nil"/>
-          <w:right w:val="nil"/>
-          <w:between w:val="nil"/>
-        </w:pBdr>
-      </w:pPr>
-    </w:p>
-    <w:p>
-      <w:pPr>
-        <w:pBdr>
-          <w:top w:val="nil"/>
-          <w:left w:val="nil"/>
-          <w:bottom w:val="nil"/>
-          <w:right w:val="nil"/>
-          <w:between w:val="nil"/>
-        </w:pBdr>
-      </w:pPr>
-      <w:r>
-        <w:t>Q17: Can the imputat</w:t>
-      </w:r>
-      <w:r>
-        <w:t xml:space="preserve">ion and normalization be done in the clear, prior to encryption?  </w:t>
-      </w:r>
-    </w:p>
-    <w:p>
-      <w:pPr>
-        <w:pBdr>
-          <w:top w:val="nil"/>
-          <w:left w:val="nil"/>
-          <w:bottom w:val="nil"/>
-          <w:right w:val="nil"/>
-          <w:between w:val="nil"/>
-        </w:pBdr>
-      </w:pPr>
-      <w:r>
-        <w:t xml:space="preserve">A17: Yes, we can assume the imputation and normalization are done in the clear, prior to encryption. Indeed, we will test your algorithms on normalized and imputed clear text inputs </w:t>
-      </w:r>
-    </w:p>
-    <w:p>
-      <w:pPr>
-        <w:pBdr>
-          <w:top w:val="nil"/>
-          <w:left w:val="nil"/>
-          <w:bottom w:val="nil"/>
-          <w:right w:val="nil"/>
-          <w:between w:val="nil"/>
-        </w:pBdr>
-      </w:pPr>
-    </w:p>
-    <w:p>
-      <w:pPr>
-        <w:pBdr>
-          <w:top w:val="nil"/>
-          <w:left w:val="nil"/>
-          <w:bottom w:val="nil"/>
-          <w:right w:val="nil"/>
-          <w:between w:val="nil"/>
-        </w:pBdr>
-      </w:pPr>
-      <w:r>
-        <w:t xml:space="preserve">Q18: </w:t>
-      </w:r>
-      <w:r>
-        <w:t>How many covariates are expected to be used in the challenge? 3, as in the example provided?</w:t>
-      </w:r>
-    </w:p>
-    <w:p>
-      <w:pPr>
-        <w:pBdr>
-          <w:top w:val="nil"/>
-          <w:left w:val="nil"/>
-          <w:bottom w:val="nil"/>
-          <w:right w:val="nil"/>
-          <w:between w:val="nil"/>
-        </w:pBdr>
-        <w:rPr>
-          <w:color w:val="222222"/>
-          <w:sz w:val="20"/>
-          <w:szCs w:val="20"/>
-        </w:rPr>
-      </w:pPr>
-      <w:r>
-        <w:t>A18: The number of covariates will be on the same scale to the training dataset.</w:t>
-      </w:r>
-    </w:p>
-    <w:p>
-      <w:pPr>
-        <w:pBdr>
-          <w:top w:val="nil"/>
-          <w:left w:val="nil"/>
-          <w:bottom w:val="nil"/>
-          <w:right w:val="nil"/>
-          <w:between w:val="nil"/>
-        </w:pBdr>
-      </w:pPr>
-    </w:p>
-    <w:p>
-      <w:pPr>
-        <w:rPr>
-          <w:color w:val="222222"/>
-        </w:rPr>
-      </w:pPr>
-      <w:r>
-        <w:t xml:space="preserve">Q19: </w:t>
-      </w:r>
-      <w:r>
-        <w:rPr>
-          <w:color w:val="222222"/>
-        </w:rPr>
-        <w:t>What are we submitting for evaluation?  Code?  Executables?  A virtual machine?  Something else?</w:t>
-      </w:r>
-    </w:p>
-    <w:p>
-      <w:pPr>
-        <w:rPr>
-          <w:color w:val="222222"/>
-        </w:rPr>
-      </w:pPr>
-      <w:r>
-        <w:t xml:space="preserve">A19: </w:t>
-      </w:r>
-      <w:r>
-        <w:rPr>
-          <w:color w:val="222222"/>
-        </w:rPr>
-        <w:t>We will prefer to have code and executables. Like the last year, we will provision the executables in a virtual machine with test data to evaluate the per</w:t>
-      </w:r>
-      <w:r>
-        <w:rPr>
-          <w:color w:val="222222"/>
-        </w:rPr>
-        <w:t>formance.</w:t>
-      </w:r>
-    </w:p>
-    <w:p>
-      <w:pPr>
-        <w:rPr>
-          <w:color w:val="222222"/>
-        </w:rPr>
-      </w:pPr>
-    </w:p>
-    <w:p>
-      <w:pPr>
-        <w:rPr>
-          <w:color w:val="222222"/>
-        </w:rPr>
-      </w:pPr>
-      <w:r>
-        <w:rPr>
-          <w:color w:val="222222"/>
-        </w:rPr>
-        <w:t>Q20: Can a team submit multiple solutions to the same task?</w:t>
-      </w:r>
-    </w:p>
-    <w:p>
-      <w:pPr>
-        <w:rPr>
-          <w:color w:val="222222"/>
-        </w:rPr>
-      </w:pPr>
-      <w:r>
-        <w:rPr>
-          <w:color w:val="222222"/>
-        </w:rPr>
-        <w:t>A20: Up to two solutions are allowed for each team.</w:t>
-      </w:r>
-    </w:p>
-    <w:p>
-      <w:pPr>
-        <w:rPr>
-          <w:color w:val="222222"/>
-        </w:rPr>
-      </w:pPr>
-    </w:p>
-    <w:p>
-      <w:pPr>
-        <w:rPr>
-          <w:color w:val="222222"/>
-        </w:rPr>
-      </w:pPr>
-      <w:r>
-        <w:rPr>
-          <w:color w:val="222222"/>
-        </w:rPr>
-        <w:t xml:space="preserve">Q21: Do you need access to source code?  </w:t>
-      </w:r>
-    </w:p>
-    <w:p>
-      <w:pPr>
-        <w:rPr>
-          <w:color w:val="222222"/>
-        </w:rPr>
-      </w:pPr>
-      <w:r>
-        <w:rPr>
-          <w:color w:val="222222"/>
-        </w:rPr>
-        <w:lastRenderedPageBreak/>
-        <w:t>A21: We might need to check the code to ensure the executables are faithfully following th</w:t>
-      </w:r>
-      <w:r>
-        <w:rPr>
-          <w:color w:val="222222"/>
-        </w:rPr>
-        <w:t>e competition's guideline. A detailed document describing the method, parameter, running configuration will help us significantly.</w:t>
-      </w:r>
-    </w:p>
-    <w:p>
-      <w:pPr>
-        <w:rPr>
-          <w:color w:val="222222"/>
-        </w:rPr>
-      </w:pPr>
-    </w:p>
-    <w:p>
-      <w:pPr>
-        <w:rPr>
-          <w:color w:val="222222"/>
-        </w:rPr>
-      </w:pPr>
-      <w:r>
-        <w:rPr>
-          <w:color w:val="222222"/>
-        </w:rPr>
-        <w:t>Q22: Will there be required public releases of designs and software?</w:t>
-      </w:r>
-    </w:p>
-    <w:p>
-      <w:pPr>
-        <w:rPr>
-          <w:color w:val="222222"/>
-          <w:highlight w:val="white"/>
-        </w:rPr>
-      </w:pPr>
-      <w:r>
-        <w:rPr>
-          <w:color w:val="222222"/>
-          <w:highlight w:val="white"/>
-        </w:rPr>
-        <w:t>A22: No, this will be completely voluntary for track 2.</w:t>
-      </w:r>
-      <w:r>
-        <w:rPr>
-          <w:color w:val="222222"/>
-          <w:highlight w:val="white"/>
-        </w:rPr>
-        <w:t xml:space="preserve"> </w:t>
-      </w:r>
-    </w:p>
-    <w:p>
-      <w:pPr>
-        <w:rPr>
-          <w:color w:val="222222"/>
-          <w:highlight w:val="white"/>
-        </w:rPr>
-      </w:pPr>
-    </w:p>
-    <w:p>
-      <w:pPr>
-        <w:rPr>
-          <w:color w:val="222222"/>
-          <w:highlight w:val="white"/>
-        </w:rPr>
-      </w:pPr>
-      <w:r>
-        <w:rPr>
-          <w:color w:val="222222"/>
-          <w:highlight w:val="white"/>
-        </w:rPr>
-        <w:t xml:space="preserve">Q23: How much pre-computation is allowed in solutions?  </w:t>
-      </w:r>
-    </w:p>
-    <w:p>
-      <w:pPr>
-        <w:rPr>
-          <w:color w:val="222222"/>
-          <w:highlight w:val="white"/>
-        </w:rPr>
-      </w:pPr>
-      <w:r>
-        <w:rPr>
-          <w:color w:val="222222"/>
-          <w:highlight w:val="white"/>
-        </w:rPr>
-        <w:t>A23: We expect only encryption on the input data (covariates and SNPs) are conducted locally, the rest should be performed on the server.</w:t>
-      </w:r>
-    </w:p>
-    <w:p>
-      <w:pPr>
-        <w:rPr>
-          <w:color w:val="222222"/>
-          <w:highlight w:val="white"/>
-        </w:rPr>
-      </w:pPr>
-    </w:p>
-    <w:p>
-      <w:pPr>
-        <w:pBdr>
-          <w:top w:val="nil"/>
-          <w:left w:val="nil"/>
-          <w:bottom w:val="nil"/>
-          <w:right w:val="nil"/>
-          <w:between w:val="nil"/>
-        </w:pBdr>
-        <w:rPr>
-          <w:color w:val="222222"/>
-          <w:highlight w:val="white"/>
-        </w:rPr>
-      </w:pPr>
-      <w:r>
-        <w:rPr>
-          <w:color w:val="222222"/>
-          <w:highlight w:val="white"/>
-        </w:rPr>
-        <w:t>Q24: The database provided by the competition has less th</w:t>
-      </w:r>
-      <w:r>
-        <w:rPr>
-          <w:color w:val="222222"/>
-          <w:highlight w:val="white"/>
-        </w:rPr>
-        <w:t xml:space="preserve">an 250 samples, and the samples in the second half of the dataset have no covariates (they are all </w:t>
-      </w:r>
-      <w:proofErr w:type="spellStart"/>
-      <w:r>
-        <w:rPr>
-          <w:color w:val="222222"/>
-          <w:highlight w:val="white"/>
-        </w:rPr>
-        <w:t>NaN</w:t>
-      </w:r>
-      <w:proofErr w:type="spellEnd"/>
-      <w:r>
-        <w:rPr>
-          <w:color w:val="222222"/>
-          <w:highlight w:val="white"/>
-        </w:rPr>
-        <w:t xml:space="preserve">). In the first half of the database, </w:t>
-      </w:r>
-      <w:proofErr w:type="gramStart"/>
-      <w:r>
-        <w:rPr>
-          <w:color w:val="222222"/>
-          <w:highlight w:val="white"/>
-        </w:rPr>
-        <w:t>only  40</w:t>
-      </w:r>
-      <w:proofErr w:type="gramEnd"/>
-      <w:r>
-        <w:rPr>
-          <w:color w:val="222222"/>
-          <w:highlight w:val="white"/>
-        </w:rPr>
-        <w:t>% of the patients have the condition. This makes the recall sometimes relatively low as the program may be b</w:t>
-      </w:r>
-      <w:r>
-        <w:rPr>
-          <w:color w:val="222222"/>
-          <w:highlight w:val="white"/>
-        </w:rPr>
-        <w:t xml:space="preserve">iased to mark the patients as not having the condition. In particular, even when the program predicts that no-one has the condition, the accuracy is still pretty high. </w:t>
-      </w:r>
-    </w:p>
-    <w:p>
-      <w:pPr>
-        <w:pBdr>
-          <w:top w:val="nil"/>
-          <w:left w:val="nil"/>
-          <w:bottom w:val="nil"/>
-          <w:right w:val="nil"/>
-          <w:between w:val="nil"/>
-        </w:pBdr>
-        <w:rPr>
-          <w:color w:val="222222"/>
-          <w:highlight w:val="white"/>
-        </w:rPr>
-      </w:pPr>
-      <w:r>
-        <w:rPr>
-          <w:color w:val="222222"/>
-          <w:highlight w:val="white"/>
-        </w:rPr>
-        <w:t>A24: The goal is not to compare the accuracy/recall of predictions (for the condition).</w:t>
-      </w:r>
-      <w:r>
-        <w:rPr>
-          <w:color w:val="222222"/>
-          <w:highlight w:val="white"/>
-        </w:rPr>
-        <w:t xml:space="preserve"> The goal is to evaluate how well the estimated parameters are (in terms of p-values). This is for GWAS purpose to find which SNPs are strongly associated with the condition. We will evaluate on the type-1 and type-II errors at a cutoff (e.g., 0.01, or sma</w:t>
-      </w:r>
-      <w:r>
-        <w:rPr>
-          <w:color w:val="222222"/>
-          <w:highlight w:val="white"/>
-        </w:rPr>
-        <w:t>ller) regarding the plaintext output vs. encrypted computational output (for example, are the significant SNPs are still significant in these two versions?). Here, we refer to the plaintext output by the output of provided semi-parallel GWAS program (inste</w:t>
-      </w:r>
-      <w:r>
-        <w:rPr>
-          <w:color w:val="222222"/>
-          <w:highlight w:val="white"/>
-        </w:rPr>
-        <w:t xml:space="preserve">ad of the actual logistic </w:t>
-      </w:r>
-      <w:proofErr w:type="gramStart"/>
-      <w:r>
-        <w:rPr>
-          <w:color w:val="222222"/>
-          <w:highlight w:val="white"/>
-        </w:rPr>
-        <w:t>regression based</w:t>
-      </w:r>
-      <w:proofErr w:type="gramEnd"/>
-      <w:r>
-        <w:rPr>
-          <w:color w:val="222222"/>
-          <w:highlight w:val="white"/>
-        </w:rPr>
-        <w:t xml:space="preserve"> algorithm, which needs one model for each SNP, making the computation infeasible).</w:t>
-      </w:r>
-    </w:p>
-    <w:p>
-      <w:pPr>
-        <w:pBdr>
-          <w:top w:val="nil"/>
-          <w:left w:val="nil"/>
-          <w:bottom w:val="nil"/>
-          <w:right w:val="nil"/>
-          <w:between w:val="nil"/>
-        </w:pBdr>
-        <w:rPr>
-          <w:color w:val="222222"/>
-          <w:highlight w:val="white"/>
-        </w:rPr>
-      </w:pPr>
-      <w:r>
-        <w:rPr>
-          <w:color w:val="222222"/>
-          <w:highlight w:val="white"/>
-        </w:rPr>
-        <w:t xml:space="preserve"> </w:t>
-      </w:r>
-    </w:p>
-    <w:p>
-      <w:pPr>
-        <w:pBdr>
-          <w:top w:val="nil"/>
-          <w:left w:val="nil"/>
-          <w:bottom w:val="nil"/>
-          <w:right w:val="nil"/>
-          <w:between w:val="nil"/>
-        </w:pBdr>
-        <w:rPr>
-          <w:color w:val="222222"/>
-          <w:highlight w:val="white"/>
-        </w:rPr>
-      </w:pPr>
-      <w:r>
-        <w:rPr>
-          <w:color w:val="222222"/>
-          <w:highlight w:val="white"/>
-        </w:rPr>
-        <w:t>Q25: Is there another dataset we could use to test our program?</w:t>
-      </w:r>
-    </w:p>
-    <w:p>
-      <w:pPr>
-        <w:pBdr>
-          <w:top w:val="nil"/>
-          <w:left w:val="nil"/>
-          <w:bottom w:val="nil"/>
-          <w:right w:val="nil"/>
-          <w:between w:val="nil"/>
-        </w:pBdr>
-        <w:rPr>
-          <w:color w:val="222222"/>
-          <w:highlight w:val="white"/>
-        </w:rPr>
-      </w:pPr>
-      <w:r>
-        <w:rPr>
-          <w:color w:val="222222"/>
-          <w:highlight w:val="white"/>
-        </w:rPr>
-        <w:t>A25: Probably not at this stage, but we will definitely test the</w:t>
-      </w:r>
-      <w:r>
-        <w:rPr>
-          <w:color w:val="222222"/>
-          <w:highlight w:val="white"/>
-        </w:rPr>
-        <w:t xml:space="preserve"> program with a reserved dataset.</w:t>
-      </w:r>
-    </w:p>
-    <w:p>
-      <w:pPr>
-        <w:pBdr>
-          <w:top w:val="nil"/>
-          <w:left w:val="nil"/>
-          <w:bottom w:val="nil"/>
-          <w:right w:val="nil"/>
-          <w:between w:val="nil"/>
-        </w:pBdr>
-        <w:rPr>
-          <w:color w:val="222222"/>
-          <w:highlight w:val="white"/>
-        </w:rPr>
-      </w:pPr>
-      <w:r>
-        <w:rPr>
-          <w:color w:val="222222"/>
-          <w:highlight w:val="white"/>
-        </w:rPr>
-        <w:t xml:space="preserve"> </w:t>
-      </w:r>
-    </w:p>
-    <w:p>
-      <w:pPr>
-        <w:pBdr>
-          <w:top w:val="nil"/>
-          <w:left w:val="nil"/>
-          <w:bottom w:val="nil"/>
-          <w:right w:val="nil"/>
-          <w:between w:val="nil"/>
-        </w:pBdr>
-        <w:rPr>
-          <w:color w:val="222222"/>
-          <w:highlight w:val="white"/>
-        </w:rPr>
-      </w:pPr>
-      <w:r>
-        <w:rPr>
-          <w:color w:val="222222"/>
-          <w:highlight w:val="white"/>
-        </w:rPr>
-        <w:t xml:space="preserve">Q26: Do you plan to use recall to evaluate the programs? (It seems that the main point is to pinpoint patients who may have the condition, so just using accuracy without recall may not be a great way </w:t>
-      </w:r>
-      <w:proofErr w:type="gramStart"/>
-      <w:r>
-        <w:rPr>
-          <w:color w:val="222222"/>
-          <w:highlight w:val="white"/>
-        </w:rPr>
-        <w:t>of  evaluating</w:t>
-      </w:r>
-      <w:proofErr w:type="gramEnd"/>
-      <w:r>
-        <w:rPr>
-          <w:color w:val="222222"/>
-          <w:highlight w:val="white"/>
-        </w:rPr>
-        <w:t xml:space="preserve"> the r</w:t>
-      </w:r>
-      <w:r>
-        <w:rPr>
-          <w:color w:val="222222"/>
-          <w:highlight w:val="white"/>
-        </w:rPr>
-        <w:t>esults.)</w:t>
-      </w:r>
-    </w:p>
-    <w:p>
-      <w:pPr>
-        <w:pBdr>
-          <w:top w:val="nil"/>
-          <w:left w:val="nil"/>
-          <w:bottom w:val="nil"/>
-          <w:right w:val="nil"/>
-          <w:between w:val="nil"/>
-        </w:pBdr>
-        <w:rPr>
-          <w:color w:val="222222"/>
-          <w:highlight w:val="white"/>
-        </w:rPr>
-      </w:pPr>
-      <w:r>
-        <w:rPr>
-          <w:color w:val="222222"/>
-          <w:highlight w:val="white"/>
-        </w:rPr>
-        <w:t>A26: We are not using accuracy/recall of the prediction for condition as an evaluation metric. The evaluation is about p-values of the estimated parameters. The provided program has this output from the semi-parallelization program “</w:t>
-      </w:r>
-      <w:proofErr w:type="spellStart"/>
-      <w:r>
-        <w:rPr>
-          <w:color w:val="222222"/>
-          <w:highlight w:val="white"/>
-        </w:rPr>
-        <w:t>pval</w:t>
-      </w:r>
-      <w:proofErr w:type="spellEnd"/>
-      <w:r>
-        <w:rPr>
-          <w:color w:val="222222"/>
-          <w:highlight w:val="white"/>
-        </w:rPr>
-        <w:t xml:space="preserve"> = </w:t>
-      </w:r>
-      <w:proofErr w:type="spellStart"/>
-      <w:proofErr w:type="gramStart"/>
-      <w:r>
-        <w:rPr>
-          <w:color w:val="222222"/>
-          <w:highlight w:val="white"/>
-        </w:rPr>
-        <w:t>as.nume</w:t>
-      </w:r>
-      <w:r>
-        <w:rPr>
-          <w:color w:val="222222"/>
-          <w:highlight w:val="white"/>
-        </w:rPr>
-        <w:t>ric</w:t>
-      </w:r>
-      <w:proofErr w:type="spellEnd"/>
-      <w:proofErr w:type="gramEnd"/>
-      <w:r>
-        <w:rPr>
-          <w:color w:val="222222"/>
-          <w:highlight w:val="white"/>
-        </w:rPr>
-        <w:t>(</w:t>
-      </w:r>
-      <w:proofErr w:type="spellStart"/>
-      <w:r>
-        <w:rPr>
-          <w:color w:val="222222"/>
-          <w:highlight w:val="white"/>
-        </w:rPr>
-        <w:t>as.matrix</w:t>
-      </w:r>
-      <w:proofErr w:type="spellEnd"/>
-      <w:r>
-        <w:rPr>
-          <w:color w:val="222222"/>
-          <w:highlight w:val="white"/>
-        </w:rPr>
-        <w:t>(</w:t>
-      </w:r>
-      <w:proofErr w:type="spellStart"/>
-      <w:r>
-        <w:rPr>
-          <w:color w:val="222222"/>
-          <w:highlight w:val="white"/>
-        </w:rPr>
-        <w:t>pvalue_parallel</w:t>
-      </w:r>
-      <w:proofErr w:type="spellEnd"/>
-      <w:r>
-        <w:rPr>
-          <w:color w:val="222222"/>
-          <w:highlight w:val="white"/>
-        </w:rPr>
-        <w:t>))”.</w:t>
-      </w:r>
-    </w:p>
-    <w:p>
-      <w:pPr>
-        <w:rPr>
-          <w:b/>
-          <w:color w:val="222222"/>
-          <w:highlight w:val="white"/>
-        </w:rPr>
-      </w:pPr>
-    </w:p>
-    <w:p>
-      <w:pPr>
-        <w:rPr>
-          <w:color w:val="222222"/>
-          <w:highlight w:val="white"/>
-        </w:rPr>
-      </w:pPr>
-      <w:r>
-        <w:rPr>
-          <w:color w:val="222222"/>
-          <w:highlight w:val="white"/>
-        </w:rPr>
-        <w:t xml:space="preserve">Q27: The semi-parallel algorithm does not do a good job in ranking top SNPs as it assumes the same </w:t>
-      </w:r>
-      <w:proofErr w:type="spellStart"/>
-      <w:r>
-        <w:rPr>
-          <w:color w:val="222222"/>
-          <w:highlight w:val="white"/>
-        </w:rPr>
-        <w:t>covariants</w:t>
-      </w:r>
-      <w:proofErr w:type="spellEnd"/>
-      <w:r>
         <w:rPr>
           <w:color w:val="222222"/>
           <w:highlight w:val="white"/>
@@ -2083,21 +1990,7 @@
           <w:color w:val="222222"/>
           <w:highlight w:val="white"/>
         </w:rPr>
-        <w:t>A27: It is true tha</w:t>
-      </w:r>
-      <w:r>
-        <w:rPr>
-          <w:color w:val="222222"/>
-          <w:highlight w:val="white"/>
-        </w:rPr>
-        <w:t>t semi-parallel program does not excel at ranking but it does a good job in pruning irrelevant SNPs at a very high efficiency. At a threshold of 0.01, less than 10% of the SNPs will remain for further computation after this initial step, which allows us to</w:t>
-      </w:r>
-      <w:r>
-        <w:rPr>
-          <w:color w:val="222222"/>
-          <w:highlight w:val="white"/>
-        </w:rPr>
-        <w:t xml:space="preserve"> use more expensive model (e.g., logistic regression for one SNP at a time) to calculate their actual p-values.</w:t>
+        <w:t>A27: It is true that semi-parallel program does not excel at ranking but it does a good job in pruning irrelevant SNPs at a very high efficiency. At a threshold of 0.01, less than 10% of the SNPs will remain for further computation after this initial step, which allows us to use more expensive model (e.g., logistic regression for one SNP at a time) to calculate their actual p-values.</w:t>
       </w:r>
     </w:p>
     <w:p>
@@ -2155,20 +2048,14 @@
     <w:p/>
     <w:p>
       <w:r>
-        <w:t xml:space="preserve">Q2: What is the exact answer expected? Is it the length of the matched </w:t>
-      </w:r>
-      <w:r>
-        <w:t>segment, its index and the number of matches found?</w:t>
+        <w:t>Q2: What is the exact answer expected? Is it the length of the matched segment, its index and the number of matches found?</w:t>
       </w:r>
     </w:p>
     <w:p>
       <w:commentRangeStart w:id="1"/>
       <w:commentRangeStart w:id="2"/>
       <w:r>
-        <w:t>A2: The answer should be the number of records in the genome database containing a matched segment with the query that is longer than the given threshold, and the lengths of these matched segments. You ma</w:t>
-      </w:r>
-      <w:r>
-        <w:t>y also output IDs of these genomes, which do not contain any sensitive information.</w:t>
+        <w:t>A2: The answer should be the number of records in the genome database containing a matched segment with the query that is longer than the given threshold, and the lengths of these matched segments. You may also output IDs of these genomes, which do not contain any sensitive information.</w:t>
       </w:r>
       <w:commentRangeEnd w:id="1"/>
       <w:r>
@@ -2232,16 +2119,7 @@
           <w:szCs w:val="21"/>
           <w:highlight w:val="white"/>
         </w:rPr>
-        <w:t>A3: We prefer solutions without interaction. Bu</w:t>
-      </w:r>
-      <w:r>
-        <w:rPr>
-          <w:color w:val="818181"/>
-          <w:sz w:val="21"/>
-          <w:szCs w:val="21"/>
-          <w:highlight w:val="white"/>
-        </w:rPr>
-        <w:t xml:space="preserve">t solutions with interactions will be considered (with a reduced score) if it </w:t>
+        <w:t xml:space="preserve">A3: We prefer solutions without interaction. But solutions with interactions will be considered (with a reduced score) if it </w:t>
       </w:r>
       <w:proofErr w:type="gramStart"/>
       <w:r>
@@ -2321,10 +2199,7 @@
         </w:rPr>
       </w:pPr>
       <w:r>
-        <w:t>A4: We do not have a specific formula for the evaluat</w:t>
-      </w:r>
-      <w:r>
-        <w:t>ion. The general criteria will be security &gt; Interactivity &gt; accuracy &gt; speed &gt; size</w:t>
+        <w:t>A4: We do not have a specific formula for the evaluation. The general criteria will be security &gt; Interactivity &gt; accuracy &gt; speed &gt; size</w:t>
       </w:r>
     </w:p>
     <w:p>
@@ -2384,10 +2259,7 @@
         </w:rPr>
       </w:pPr>
       <w:r>
-        <w:t>The threshold is fixed before preprocess</w:t>
-      </w:r>
-      <w:r>
-        <w:t xml:space="preserve">ing of the </w:t>
+        <w:t xml:space="preserve">The threshold is fixed before preprocessing of the </w:t>
       </w:r>
       <w:proofErr w:type="gramStart"/>
       <w:r>
@@ -2472,16 +2344,7 @@
           <w:szCs w:val="21"/>
           <w:highlight w:val="white"/>
         </w:rPr>
-        <w:t>Q7: I am not sure what is “interactive preprocessing”, if it is in</w:t>
-      </w:r>
-      <w:r>
-        <w:rPr>
-          <w:color w:val="818181"/>
-          <w:sz w:val="21"/>
-          <w:szCs w:val="21"/>
-          <w:highlight w:val="white"/>
-        </w:rPr>
-        <w:t>dependent of the database and queries? Can you please elaborate?</w:t>
+        <w:t>Q7: I am not sure what is “interactive preprocessing”, if it is independent of the database and queries? Can you please elaborate?</w:t>
       </w:r>
     </w:p>
     <w:p>
@@ -2529,44 +2392,26 @@
           <w:szCs w:val="21"/>
           <w:highlight w:val="white"/>
         </w:rPr>
-        <w:t>Q8: How do you define accuracy? I assume there are at least two types of accuracy, boundary prediction a</w:t>
-      </w:r>
-      <w:r>
-        <w:rPr>
-          <w:color w:val="818181"/>
-          <w:sz w:val="21"/>
-          <w:szCs w:val="21"/>
-          <w:highlight w:val="white"/>
-        </w:rPr>
-        <w:t xml:space="preserve">nd the number of records. </w:t>
-      </w:r>
-    </w:p>
-    <w:p>
-      <w:pPr>
-        <w:rPr>
-          <w:color w:val="818181"/>
-          <w:sz w:val="21"/>
-          <w:szCs w:val="21"/>
-          <w:highlight w:val="white"/>
-        </w:rPr>
-      </w:pPr>
-      <w:r>
-        <w:rPr>
-          <w:color w:val="818181"/>
-          <w:sz w:val="21"/>
-          <w:szCs w:val="21"/>
-          <w:highlight w:val="white"/>
-        </w:rPr>
-        <w:t>Both the number of records correctly matched and correct boundary setting will be taken into account. The average accuracy of boundaries will be used as one of the main criteria. The final accuracies will be computed by a reasona</w:t>
-      </w:r>
-      <w:r>
-        <w:rPr>
-          <w:color w:val="818181"/>
-          <w:sz w:val="21"/>
-          <w:szCs w:val="21"/>
-          <w:highlight w:val="white"/>
-        </w:rPr>
-        <w:t xml:space="preserve">ble comparison of the results to the non-secure algorithm’s output. The exact details of the accuracy computation </w:t>
+        <w:t xml:space="preserve">Q8: How do you define accuracy? I assume there are at least two types of accuracy, boundary prediction and the number of records. </w:t>
+      </w:r>
+    </w:p>
+    <w:p>
+      <w:pPr>
+        <w:rPr>
+          <w:color w:val="818181"/>
+          <w:sz w:val="21"/>
+          <w:szCs w:val="21"/>
+          <w:highlight w:val="white"/>
+        </w:rPr>
+      </w:pPr>
+      <w:r>
+        <w:rPr>
+          <w:color w:val="818181"/>
+          <w:sz w:val="21"/>
+          <w:szCs w:val="21"/>
+          <w:highlight w:val="white"/>
+        </w:rPr>
+        <w:t xml:space="preserve">Both the number of records correctly matched and correct boundary setting will be taken into account. The average accuracy of boundaries will be used as one of the main criteria. The final accuracies will be computed by a reasonable comparison of the results to the non-secure algorithm’s output. The exact details of the accuracy computation </w:t>
       </w:r>
       <w:proofErr w:type="gramStart"/>
       <w:r>
@@ -2596,16 +2441,7 @@
           <w:highlight w:val="white"/>
         </w:rPr>
         <w:lastRenderedPageBreak/>
-        <w:t xml:space="preserve">may aim at training algorithms to maximize the accuracy calculation. This is not our intention in </w:t>
-      </w:r>
-      <w:r>
-        <w:rPr>
-          <w:color w:val="818181"/>
-          <w:sz w:val="21"/>
-          <w:szCs w:val="21"/>
-          <w:highlight w:val="white"/>
-        </w:rPr>
-        <w:t>the competition.</w:t>
+        <w:t>may aim at training algorithms to maximize the accuracy calculation. This is not our intention in the competition.</w:t>
       </w:r>
     </w:p>
     <w:p>
@@ -2755,9 +2591,12 @@
           <w:szCs w:val="24"/>
           <w:highlight w:val="white"/>
         </w:rPr>
-        <w:t>Yes. In this context, we require only exact mat</w:t>
-      </w:r>
-      <w:r>
+        <w:t>Yes. In this context, we require only exact matches. The Durbin paper allows a small number of mismatches, which we do not require in this task.</w:t>
+      </w:r>
+    </w:p>
+    <w:p>
+      <w:pPr>
+        <w:shd w:val="clear" w:color="auto" w:fill="FFFFFF"/>
         <w:rPr>
           <w:rFonts w:ascii="Calibri" w:eastAsia="Calibri" w:hAnsi="Calibri" w:cs="Calibri"/>
           <w:color w:val="818181"/>
@@ -2765,12 +2604,47 @@
           <w:szCs w:val="24"/>
           <w:highlight w:val="white"/>
         </w:rPr>
-        <w:t>ches. The Durbin paper allows a small number of mismatches, which we do not require in this task.</w:t>
-      </w:r>
-    </w:p>
-    <w:p>
-      <w:pPr>
-        <w:shd w:val="clear" w:color="auto" w:fill="FFFFFF"/>
+      </w:pPr>
+    </w:p>
+    <w:p>
+      <w:pPr>
+        <w:rPr>
+          <w:color w:val="818181"/>
+          <w:sz w:val="21"/>
+          <w:szCs w:val="21"/>
+          <w:highlight w:val="white"/>
+        </w:rPr>
+      </w:pPr>
+      <w:r>
+        <w:rPr>
+          <w:color w:val="818181"/>
+          <w:sz w:val="21"/>
+          <w:szCs w:val="21"/>
+          <w:highlight w:val="white"/>
+        </w:rPr>
+        <w:t xml:space="preserve">Q10: “The solution should be non-interactive”. Does this mean that it is only allowed to have one round of interaction during the protocol? </w:t>
+      </w:r>
+    </w:p>
+    <w:p>
+      <w:pPr>
+        <w:rPr>
+          <w:color w:val="818181"/>
+          <w:sz w:val="21"/>
+          <w:szCs w:val="21"/>
+          <w:highlight w:val="white"/>
+        </w:rPr>
+      </w:pPr>
+    </w:p>
+    <w:p>
+      <w:pPr>
+        <w:rPr>
+          <w:color w:val="818181"/>
+          <w:sz w:val="21"/>
+          <w:szCs w:val="21"/>
+          <w:highlight w:val="white"/>
+        </w:rPr>
+      </w:pPr>
+      <w:r>
         <w:rPr>
           <w:rFonts w:ascii="Calibri" w:eastAsia="Calibri" w:hAnsi="Calibri" w:cs="Calibri"/>
           <w:color w:val="818181"/>
@@ -2778,25 +2652,36 @@
           <w:szCs w:val="24"/>
           <w:highlight w:val="white"/>
         </w:rPr>
-      </w:pPr>
-    </w:p>
-    <w:p>
-      <w:pPr>
-        <w:rPr>
-          <w:color w:val="818181"/>
-          <w:sz w:val="21"/>
-          <w:szCs w:val="21"/>
-          <w:highlight w:val="white"/>
-        </w:rPr>
-      </w:pPr>
-      <w:r>
-        <w:rPr>
-          <w:color w:val="818181"/>
-          <w:sz w:val="21"/>
-          <w:szCs w:val="21"/>
-          <w:highlight w:val="white"/>
-        </w:rPr>
-        <w:t xml:space="preserve">Q10: “The solution should be non-interactive”. Does this mean that it is only allowed to have one round of interaction during the protocol? </w:t>
+        <w:t>A small number (e.g., two) of rounds is allowed. But fewer rounds are preferred (i.e., the protocol with two rounds will be considered to be worse than the protocol with one round unless its efficiency is greater of magnitudes).</w:t>
+      </w:r>
+    </w:p>
+    <w:p>
+      <w:pPr>
+        <w:rPr>
+          <w:color w:val="818181"/>
+          <w:sz w:val="21"/>
+          <w:szCs w:val="21"/>
+          <w:highlight w:val="white"/>
+        </w:rPr>
+      </w:pPr>
+    </w:p>
+    <w:p>
+      <w:pPr>
+        <w:rPr>
+          <w:color w:val="818181"/>
+          <w:sz w:val="21"/>
+          <w:szCs w:val="21"/>
+          <w:highlight w:val="white"/>
+        </w:rPr>
+      </w:pPr>
+      <w:r>
+        <w:rPr>
+          <w:color w:val="818181"/>
+          <w:sz w:val="21"/>
+          <w:szCs w:val="21"/>
+          <w:highlight w:val="white"/>
+        </w:rPr>
+        <w:t>Q11: What is the requirement on security model? Is there a single server, or multiple servers (some of which might be corrupted)? Are the server(s) semi-honest or malicious?</w:t>
       </w:r>
     </w:p>
     <w:p>
@@ -2826,66 +2711,9 @@
           <w:szCs w:val="24"/>
           <w:highlight w:val="white"/>
         </w:rPr>
-        <w:t>A small number (e.g., two) of rounds is allowed. But fewer rounds are preferred (i.e., the protocol with two rounds will be considered to be worse than the protocol with one round unless its efficiency is greater of magnitudes).</w:t>
-      </w:r>
-    </w:p>
-    <w:p>
-      <w:pPr>
-        <w:rPr>
-          <w:color w:val="818181"/>
-          <w:sz w:val="21"/>
-          <w:szCs w:val="21"/>
-          <w:highlight w:val="white"/>
-        </w:rPr>
-      </w:pPr>
-    </w:p>
-    <w:p>
-      <w:pPr>
-        <w:rPr>
-          <w:color w:val="818181"/>
-          <w:sz w:val="21"/>
-          <w:szCs w:val="21"/>
-          <w:highlight w:val="white"/>
-        </w:rPr>
-      </w:pPr>
-      <w:r>
-        <w:rPr>
-          <w:color w:val="818181"/>
-          <w:sz w:val="21"/>
-          <w:szCs w:val="21"/>
-          <w:highlight w:val="white"/>
-        </w:rPr>
-        <w:t>Q11: What is the requireme</w:t>
-      </w:r>
-      <w:r>
-        <w:rPr>
-          <w:color w:val="818181"/>
-          <w:sz w:val="21"/>
-          <w:szCs w:val="21"/>
-          <w:highlight w:val="white"/>
-        </w:rPr>
-        <w:t>nt on security model? Is there a single server, or multiple servers (some of which might be corrupted)? Are the server(s) semi-honest or malicious?</w:t>
-      </w:r>
-    </w:p>
-    <w:p>
-      <w:pPr>
-        <w:rPr>
-          <w:color w:val="818181"/>
-          <w:sz w:val="21"/>
-          <w:szCs w:val="21"/>
-          <w:highlight w:val="white"/>
-        </w:rPr>
-      </w:pPr>
-    </w:p>
-    <w:p>
-      <w:pPr>
-        <w:rPr>
-          <w:color w:val="818181"/>
-          <w:sz w:val="21"/>
-          <w:szCs w:val="21"/>
-          <w:highlight w:val="white"/>
-        </w:rPr>
-      </w:pPr>
+        <w:t xml:space="preserve">There is a single server from the data owner and a single server (workstation) for the data </w:t>
+      </w:r>
+      <w:proofErr w:type="spellStart"/>
       <w:r>
         <w:rPr>
           <w:rFonts w:ascii="Calibri" w:eastAsia="Calibri" w:hAnsi="Calibri" w:cs="Calibri"/>
@@ -2894,9 +2722,9 @@
           <w:szCs w:val="24"/>
           <w:highlight w:val="white"/>
         </w:rPr>
-        <w:t xml:space="preserve">There is a single server from the data owner and a single server (workstation) for the data </w:t>
-      </w:r>
-      <w:proofErr w:type="spellStart"/>
+        <w:t>querier</w:t>
+      </w:r>
+      <w:proofErr w:type="spellEnd"/>
       <w:r>
         <w:rPr>
           <w:rFonts w:ascii="Calibri" w:eastAsia="Calibri" w:hAnsi="Calibri" w:cs="Calibri"/>
@@ -2905,9 +2733,9 @@
           <w:szCs w:val="24"/>
           <w:highlight w:val="white"/>
         </w:rPr>
-        <w:t>querier</w:t>
-      </w:r>
-      <w:proofErr w:type="spellEnd"/>
+        <w:t>. Each of them may be semi-honest (honest but curious</w:t>
+      </w:r>
+      <w:proofErr w:type="gramStart"/>
       <w:r>
         <w:rPr>
           <w:rFonts w:ascii="Calibri" w:eastAsia="Calibri" w:hAnsi="Calibri" w:cs="Calibri"/>
@@ -2916,27 +2744,6 @@
           <w:szCs w:val="24"/>
           <w:highlight w:val="white"/>
         </w:rPr>
-        <w:t>. Each o</w:t>
-      </w:r>
-      <w:r>
-        <w:rPr>
-          <w:rFonts w:ascii="Calibri" w:eastAsia="Calibri" w:hAnsi="Calibri" w:cs="Calibri"/>
-          <w:color w:val="818181"/>
-          <w:sz w:val="24"/>
-          <w:szCs w:val="24"/>
-          <w:highlight w:val="white"/>
-        </w:rPr>
-        <w:t>f them may be semi-honest (honest but curious</w:t>
-      </w:r>
-      <w:proofErr w:type="gramStart"/>
-      <w:r>
-        <w:rPr>
-          <w:rFonts w:ascii="Calibri" w:eastAsia="Calibri" w:hAnsi="Calibri" w:cs="Calibri"/>
-          <w:color w:val="818181"/>
-          <w:sz w:val="24"/>
-          <w:szCs w:val="24"/>
-          <w:highlight w:val="white"/>
-        </w:rPr>
         <w:t>).​</w:t>
       </w:r>
       <w:proofErr w:type="gramEnd"/>
@@ -3016,16 +2823,7 @@
           <w:szCs w:val="21"/>
           <w:highlight w:val="white"/>
         </w:rPr>
-        <w:t>A12: The server learns nothing. The client learns the genome id and the length of each set-m</w:t>
-      </w:r>
-      <w:r>
-        <w:rPr>
-          <w:color w:val="818181"/>
-          <w:sz w:val="21"/>
-          <w:szCs w:val="21"/>
-          <w:highlight w:val="white"/>
-        </w:rPr>
-        <w:t>aximal match.</w:t>
+        <w:t>A12: The server learns nothing. The client learns the genome id and the length of each set-maximal match.</w:t>
       </w:r>
     </w:p>
     <w:p>
@@ -3057,16 +2855,7 @@
             <w:szCs w:val="21"/>
             <w:highlight w:val="white"/>
           </w:rPr>
-          <w:t xml:space="preserve">Q13: </w:t>
-        </w:r>
-        <w:r>
-          <w:rPr>
-            <w:color w:val="818181"/>
-            <w:sz w:val="21"/>
-            <w:szCs w:val="21"/>
-            <w:highlight w:val="white"/>
-          </w:rPr>
-          <w:t>Is it acceptable that the client learns matches' position (start and end</w:t>
+          <w:t>Q13: Is it acceptable that the client learns matches' position (start and end</w:t>
         </w:r>
         <w:proofErr w:type="gramStart"/>
         <w:r>
@@ -3584,8 +3373,9 @@
               </w:rPr>
             </w:rPrChange>
           </w:rPr>
-          <w:t>Q13: What is the hardware platform that will be used for this task? Is it also (as for Task 2) an equiv.</w:t>
-        </w:r>
+          <w:t xml:space="preserve">Q13: What is the hardware platform that will be used for this task? Is it also (as for Task 2) an equiv. To Amazon T2 </w:t>
+        </w:r>
+        <w:proofErr w:type="spellStart"/>
         <w:r>
           <w:rPr>
             <w:rPrChange w:id="53" w:author="Marco Killijian" w:date="2018-06-15T13:30:00Z">
@@ -3597,9 +3387,9 @@
               </w:rPr>
             </w:rPrChange>
           </w:rPr>
-          <w:t xml:space="preserve"> To Amazon T2 </w:t>
-        </w:r>
-        <w:proofErr w:type="spellStart"/>
+          <w:t>XLarge</w:t>
+        </w:r>
+        <w:proofErr w:type="spellEnd"/>
         <w:r>
           <w:rPr>
             <w:rPrChange w:id="54" w:author="Marco Killijian" w:date="2018-06-15T13:30:00Z">
@@ -3611,9 +3401,9 @@
               </w:rPr>
             </w:rPrChange>
           </w:rPr>
-          <w:t>XLarge</w:t>
-        </w:r>
-        <w:proofErr w:type="spellEnd"/>
+          <w:t xml:space="preserve"> and can we know if there will be AVX or AVX2 </w:t>
+        </w:r>
+        <w:proofErr w:type="gramStart"/>
         <w:r>
           <w:rPr>
             <w:rPrChange w:id="55" w:author="Marco Killijian" w:date="2018-06-15T13:30:00Z">
@@ -3625,20 +3415,6 @@
               </w:rPr>
             </w:rPrChange>
           </w:rPr>
-          <w:t xml:space="preserve"> and can we know if there will be AVX or AVX2 </w:t>
-        </w:r>
-        <w:proofErr w:type="gramStart"/>
-        <w:r>
-          <w:rPr>
-            <w:rPrChange w:id="56" w:author="Marco Killijian" w:date="2018-06-15T13:30:00Z">
-              <w:rPr>
-                <w:color w:val="818181"/>
-                <w:sz w:val="21"/>
-                <w:szCs w:val="21"/>
-                <w:highlight w:val="white"/>
-              </w:rPr>
-            </w:rPrChange>
-          </w:rPr>
           <w:t>support ?</w:t>
         </w:r>
         <w:proofErr w:type="gramEnd"/>
@@ -3647,10 +3423,10 @@
     <w:p>
       <w:pPr>
         <w:rPr>
-          <w:ins w:id="57" w:author="Marco Killijian" w:date="2018-06-15T13:30:00Z"/>
-          <w:rPrChange w:id="58" w:author="Marco Killijian" w:date="2018-06-15T13:30:00Z">
+          <w:ins w:id="56" w:author="Marco Killijian" w:date="2018-06-15T13:30:00Z"/>
+          <w:rPrChange w:id="57" w:author="Marco Killijian" w:date="2018-06-15T13:30:00Z">
             <w:rPr>
-              <w:ins w:id="59" w:author="Marco Killijian" w:date="2018-06-15T13:30:00Z"/>
+              <w:ins w:id="58" w:author="Marco Killijian" w:date="2018-06-15T13:30:00Z"/>
               <w:color w:val="818181"/>
               <w:sz w:val="21"/>
               <w:szCs w:val="21"/>
@@ -3663,25 +3439,25 @@
     <w:p>
       <w:pPr>
         <w:rPr>
-          <w:ins w:id="60" w:author="paul ISNARDON" w:date="2018-06-19T15:43:00Z"/>
-          <w:color w:val="818181"/>
-          <w:sz w:val="21"/>
-          <w:szCs w:val="21"/>
-          <w:highlight w:val="white"/>
-        </w:rPr>
-      </w:pPr>
-    </w:p>
-    <w:p>
-      <w:pPr>
-        <w:rPr>
-          <w:ins w:id="61" w:author="Jestine Paul" w:date="2018-06-21T02:04:00Z"/>
-          <w:color w:val="818181"/>
-          <w:sz w:val="21"/>
-          <w:szCs w:val="21"/>
-          <w:highlight w:val="white"/>
-        </w:rPr>
-      </w:pPr>
-      <w:ins w:id="62" w:author="paul ISNARDON" w:date="2018-06-19T15:43:00Z">
+          <w:ins w:id="59" w:author="paul ISNARDON" w:date="2018-06-19T15:43:00Z"/>
+          <w:color w:val="818181"/>
+          <w:sz w:val="21"/>
+          <w:szCs w:val="21"/>
+          <w:highlight w:val="white"/>
+        </w:rPr>
+      </w:pPr>
+    </w:p>
+    <w:p>
+      <w:pPr>
+        <w:rPr>
+          <w:ins w:id="60" w:author="Jestine Paul" w:date="2018-06-21T02:04:00Z"/>
+          <w:color w:val="818181"/>
+          <w:sz w:val="21"/>
+          <w:szCs w:val="21"/>
+          <w:highlight w:val="white"/>
+        </w:rPr>
+      </w:pPr>
+      <w:ins w:id="61" w:author="paul ISNARDON" w:date="2018-06-19T15:43:00Z">
         <w:r>
           <w:rPr>
             <w:color w:val="818181"/>
@@ -3749,16 +3525,7 @@
             <w:szCs w:val="21"/>
             <w:highlight w:val="white"/>
           </w:rPr>
-          <w:t>: consider that the inclusio</w:t>
-        </w:r>
-        <w:r>
-          <w:rPr>
-            <w:color w:val="818181"/>
-            <w:sz w:val="21"/>
-            <w:szCs w:val="21"/>
-            <w:highlight w:val="white"/>
-          </w:rPr>
-          <w:t xml:space="preserve">n property of a set-max is </w:t>
+          <w:t xml:space="preserve">: consider that the inclusion property of a set-max is </w:t>
         </w:r>
         <w:proofErr w:type="gramStart"/>
         <w:r>
@@ -3835,25 +3602,25 @@
     <w:p>
       <w:pPr>
         <w:rPr>
-          <w:ins w:id="63" w:author="Jestine Paul" w:date="2018-06-21T02:04:00Z"/>
-          <w:color w:val="818181"/>
-          <w:sz w:val="21"/>
-          <w:szCs w:val="21"/>
-          <w:highlight w:val="white"/>
-        </w:rPr>
-      </w:pPr>
-    </w:p>
-    <w:p>
-      <w:pPr>
-        <w:rPr>
-          <w:ins w:id="64" w:author="Anonymous" w:date="2018-07-11T06:14:00Z"/>
-          <w:color w:val="818181"/>
-          <w:sz w:val="21"/>
-          <w:szCs w:val="21"/>
-          <w:highlight w:val="white"/>
-        </w:rPr>
-      </w:pPr>
-      <w:ins w:id="65" w:author="Jestine Paul" w:date="2018-06-21T02:04:00Z">
+          <w:ins w:id="62" w:author="Jestine Paul" w:date="2018-06-21T02:04:00Z"/>
+          <w:color w:val="818181"/>
+          <w:sz w:val="21"/>
+          <w:szCs w:val="21"/>
+          <w:highlight w:val="white"/>
+        </w:rPr>
+      </w:pPr>
+    </w:p>
+    <w:p>
+      <w:pPr>
+        <w:rPr>
+          <w:ins w:id="63" w:author="Anonymous" w:date="2018-07-11T06:14:00Z"/>
+          <w:color w:val="818181"/>
+          <w:sz w:val="21"/>
+          <w:szCs w:val="21"/>
+          <w:highlight w:val="white"/>
+        </w:rPr>
+      </w:pPr>
+      <w:ins w:id="64" w:author="Jestine Paul" w:date="2018-06-21T02:04:00Z">
         <w:r>
           <w:rPr>
             <w:color w:val="818181"/>
@@ -3861,16 +3628,7 @@
             <w:szCs w:val="21"/>
             <w:highlight w:val="white"/>
           </w:rPr>
-          <w:t>Q16: Is it p</w:t>
-        </w:r>
-        <w:r>
-          <w:rPr>
-            <w:color w:val="818181"/>
-            <w:sz w:val="21"/>
-            <w:szCs w:val="21"/>
-            <w:highlight w:val="white"/>
-          </w:rPr>
-          <w:t xml:space="preserve">ossible to generate matches.1.txt from </w:t>
+          <w:t xml:space="preserve">Q16: Is it possible to generate matches.1.txt from </w:t>
         </w:r>
         <w:proofErr w:type="spellStart"/>
         <w:proofErr w:type="gramStart"/>
@@ -3930,25 +3688,25 @@
     <w:p>
       <w:pPr>
         <w:rPr>
-          <w:ins w:id="66" w:author="Anonymous" w:date="2018-07-11T06:14:00Z"/>
-          <w:color w:val="818181"/>
-          <w:sz w:val="21"/>
-          <w:szCs w:val="21"/>
-          <w:highlight w:val="white"/>
-        </w:rPr>
-      </w:pPr>
-    </w:p>
-    <w:p>
-      <w:pPr>
-        <w:rPr>
-          <w:ins w:id="67" w:author="Marco Killijian" w:date="2018-07-31T19:22:00Z"/>
-          <w:color w:val="818181"/>
-          <w:sz w:val="21"/>
-          <w:szCs w:val="21"/>
-          <w:highlight w:val="white"/>
-        </w:rPr>
-      </w:pPr>
-      <w:ins w:id="68" w:author="Anonymous" w:date="2018-07-11T06:14:00Z">
+          <w:ins w:id="65" w:author="Anonymous" w:date="2018-07-11T06:14:00Z"/>
+          <w:color w:val="818181"/>
+          <w:sz w:val="21"/>
+          <w:szCs w:val="21"/>
+          <w:highlight w:val="white"/>
+        </w:rPr>
+      </w:pPr>
+    </w:p>
+    <w:p>
+      <w:pPr>
+        <w:rPr>
+          <w:ins w:id="66" w:author="Marco Killijian" w:date="2018-07-31T19:22:00Z"/>
+          <w:color w:val="818181"/>
+          <w:sz w:val="21"/>
+          <w:szCs w:val="21"/>
+          <w:highlight w:val="white"/>
+        </w:rPr>
+      </w:pPr>
+      <w:ins w:id="67" w:author="Anonymous" w:date="2018-07-11T06:14:00Z">
         <w:r>
           <w:rPr>
             <w:color w:val="818181"/>
@@ -3963,6 +3721,17 @@
     <w:p>
       <w:pPr>
         <w:rPr>
+          <w:ins w:id="68" w:author="Marco Killijian" w:date="2018-07-31T19:22:00Z"/>
+          <w:color w:val="818181"/>
+          <w:sz w:val="21"/>
+          <w:szCs w:val="21"/>
+          <w:highlight w:val="white"/>
+        </w:rPr>
+      </w:pPr>
+    </w:p>
+    <w:p>
+      <w:pPr>
+        <w:rPr>
           <w:ins w:id="69" w:author="Marco Killijian" w:date="2018-07-31T19:22:00Z"/>
           <w:color w:val="818181"/>
           <w:sz w:val="21"/>
@@ -3970,18 +3739,7 @@
           <w:highlight w:val="white"/>
         </w:rPr>
       </w:pPr>
-    </w:p>
-    <w:p>
-      <w:pPr>
-        <w:rPr>
-          <w:ins w:id="70" w:author="Marco Killijian" w:date="2018-07-31T19:22:00Z"/>
-          <w:color w:val="818181"/>
-          <w:sz w:val="21"/>
-          <w:szCs w:val="21"/>
-          <w:highlight w:val="white"/>
-        </w:rPr>
-      </w:pPr>
-      <w:ins w:id="71" w:author="Marco Killijian" w:date="2018-07-31T19:22:00Z">
+      <w:ins w:id="70" w:author="Marco Killijian" w:date="2018-07-31T19:22:00Z">
         <w:r>
           <w:rPr>
             <w:color w:val="818181"/>
@@ -4137,13 +3895,7 @@
         <w:rPr>
           <w:color w:val="000000"/>
         </w:rPr>
-        <w:t xml:space="preserve">  - "Found </w:t>
-      </w:r>
-      <w:r>
-        <w:rPr>
-          <w:color w:val="000000"/>
-        </w:rPr>
-        <w:t>set-maximal matches of sizes 1034 and 1500 for record 27, and of size 2000 for record 978" Is such an answer OK/NOK ?</w:t>
+        <w:t xml:space="preserve">  - "Found set-maximal matches of sizes 1034 and 1500 for record 27, and of size 2000 for record 978" Is such an answer OK/NOK ?</w:t>
       </w:r>
     </w:p>
   </w:comment>

</xml_diff>